<commit_message>
update pdf, minor changes in readme
</commit_message>
<xml_diff>
--- a/Regressionspakete.docx
+++ b/Regressionspakete.docx
@@ -381,13 +381,23 @@
               </w:rPr>
               <w:t>`</w:t>
             </w:r>
-            <w:r>
-              <w:rPr>
-                <w:rFonts w:ascii="Liberation Mono" w:hAnsi="Liberation Mono" w:cs="Liberation Mono"/>
-                <w:sz w:val="20"/>
-                <w:lang w:val="en-US"/>
-              </w:rPr>
-              <w:t>lm()</w:t>
+            <w:proofErr w:type="spellStart"/>
+            <w:r>
+              <w:rPr>
+                <w:rFonts w:ascii="Liberation Mono" w:hAnsi="Liberation Mono" w:cs="Liberation Mono"/>
+                <w:sz w:val="20"/>
+                <w:lang w:val="en-US"/>
+              </w:rPr>
+              <w:t>lm</w:t>
+            </w:r>
+            <w:proofErr w:type="spellEnd"/>
+            <w:r>
+              <w:rPr>
+                <w:rFonts w:ascii="Liberation Mono" w:hAnsi="Liberation Mono" w:cs="Liberation Mono"/>
+                <w:sz w:val="20"/>
+                <w:lang w:val="en-US"/>
+              </w:rPr>
+              <w:t>()</w:t>
             </w:r>
             <w:r>
               <w:rPr>
@@ -435,7 +445,25 @@
                 <w:sz w:val="20"/>
                 <w:lang w:val="en-US"/>
               </w:rPr>
-              <w:t>`brm(family = gaussian())`</w:t>
+              <w:t>`</w:t>
+            </w:r>
+            <w:proofErr w:type="spellStart"/>
+            <w:r>
+              <w:rPr>
+                <w:rFonts w:ascii="Liberation Mono" w:hAnsi="Liberation Mono" w:cs="Liberation Mono"/>
+                <w:sz w:val="20"/>
+                <w:lang w:val="en-US"/>
+              </w:rPr>
+              <w:t>brm</w:t>
+            </w:r>
+            <w:proofErr w:type="spellEnd"/>
+            <w:r>
+              <w:rPr>
+                <w:rFonts w:ascii="Liberation Mono" w:hAnsi="Liberation Mono" w:cs="Liberation Mono"/>
+                <w:sz w:val="20"/>
+                <w:lang w:val="en-US"/>
+              </w:rPr>
+              <w:t>(family = gaussian())`</w:t>
             </w:r>
           </w:p>
         </w:tc>
@@ -508,23 +536,67 @@
                 <w:sz w:val="20"/>
                 <w:lang w:val="en-US"/>
               </w:rPr>
-              <w:t>`lmer()`</w:t>
-            </w:r>
-            <w:r>
-              <w:rPr>
-                <w:rFonts w:ascii="Liberation Mono" w:hAnsi="Liberation Mono" w:cs="Liberation Mono"/>
-                <w:sz w:val="20"/>
-                <w:lang w:val="en-US"/>
-              </w:rPr>
-              <w:t xml:space="preserve">. </w:t>
-            </w:r>
-            <w:r>
-              <w:rPr>
-                <w:rFonts w:ascii="Liberation Mono" w:hAnsi="Liberation Mono" w:cs="Liberation Mono"/>
-                <w:sz w:val="20"/>
-                <w:lang w:val="en-US"/>
-              </w:rPr>
-              <w:t>`glmmTMB()`</w:t>
+              <w:t>`</w:t>
+            </w:r>
+            <w:proofErr w:type="spellStart"/>
+            <w:r>
+              <w:rPr>
+                <w:rFonts w:ascii="Liberation Mono" w:hAnsi="Liberation Mono" w:cs="Liberation Mono"/>
+                <w:sz w:val="20"/>
+                <w:lang w:val="en-US"/>
+              </w:rPr>
+              <w:t>lmer</w:t>
+            </w:r>
+            <w:proofErr w:type="spellEnd"/>
+            <w:r>
+              <w:rPr>
+                <w:rFonts w:ascii="Liberation Mono" w:hAnsi="Liberation Mono" w:cs="Liberation Mono"/>
+                <w:sz w:val="20"/>
+                <w:lang w:val="en-US"/>
+              </w:rPr>
+              <w:t>()`</w:t>
+            </w:r>
+            <w:r>
+              <w:rPr>
+                <w:rFonts w:ascii="Liberation Mono" w:hAnsi="Liberation Mono" w:cs="Liberation Mono"/>
+                <w:sz w:val="20"/>
+                <w:lang w:val="en-US"/>
+              </w:rPr>
+              <w:t>;</w:t>
+            </w:r>
+            <w:r>
+              <w:rPr>
+                <w:rFonts w:ascii="Liberation Mono" w:hAnsi="Liberation Mono" w:cs="Liberation Mono"/>
+                <w:sz w:val="20"/>
+                <w:lang w:val="en-US"/>
+              </w:rPr>
+              <w:t xml:space="preserve"> </w:t>
+            </w:r>
+            <w:r>
+              <w:rPr>
+                <w:rFonts w:ascii="Liberation Mono" w:hAnsi="Liberation Mono" w:cs="Liberation Mono"/>
+                <w:sz w:val="20"/>
+                <w:lang w:val="en-US"/>
+              </w:rPr>
+              <w:t>`</w:t>
+            </w:r>
+            <w:proofErr w:type="spellStart"/>
+            <w:r>
+              <w:rPr>
+                <w:rFonts w:ascii="Liberation Mono" w:hAnsi="Liberation Mono" w:cs="Liberation Mono"/>
+                <w:sz w:val="20"/>
+                <w:lang w:val="en-US"/>
+              </w:rPr>
+              <w:t>glmmTMB</w:t>
+            </w:r>
+            <w:proofErr w:type="spellEnd"/>
+            <w:r>
+              <w:rPr>
+                <w:rFonts w:ascii="Liberation Mono" w:hAnsi="Liberation Mono" w:cs="Liberation Mono"/>
+                <w:sz w:val="20"/>
+                <w:lang w:val="en-US"/>
+              </w:rPr>
+              <w:t>()`</w:t>
             </w:r>
           </w:p>
         </w:tc>
@@ -654,13 +726,23 @@
               </w:rPr>
               <w:t>`</w:t>
             </w:r>
-            <w:r>
-              <w:rPr>
-                <w:rFonts w:ascii="Liberation Mono" w:hAnsi="Liberation Mono" w:cs="Liberation Mono"/>
-                <w:sz w:val="20"/>
-                <w:lang w:val="en-US"/>
-              </w:rPr>
-              <w:t>glm(family=binomial)</w:t>
+            <w:proofErr w:type="spellStart"/>
+            <w:r>
+              <w:rPr>
+                <w:rFonts w:ascii="Liberation Mono" w:hAnsi="Liberation Mono" w:cs="Liberation Mono"/>
+                <w:sz w:val="20"/>
+                <w:lang w:val="en-US"/>
+              </w:rPr>
+              <w:t>glm</w:t>
+            </w:r>
+            <w:proofErr w:type="spellEnd"/>
+            <w:r>
+              <w:rPr>
+                <w:rFonts w:ascii="Liberation Mono" w:hAnsi="Liberation Mono" w:cs="Liberation Mono"/>
+                <w:sz w:val="20"/>
+                <w:lang w:val="en-US"/>
+              </w:rPr>
+              <w:t>(family=binomial)</w:t>
             </w:r>
             <w:r>
               <w:rPr>
@@ -736,7 +818,25 @@
                 <w:sz w:val="20"/>
                 <w:lang w:val="en-US"/>
               </w:rPr>
-              <w:t>`brm(family = binomial())`</w:t>
+              <w:t>`</w:t>
+            </w:r>
+            <w:proofErr w:type="spellStart"/>
+            <w:r>
+              <w:rPr>
+                <w:rFonts w:ascii="Liberation Mono" w:hAnsi="Liberation Mono" w:cs="Liberation Mono"/>
+                <w:sz w:val="20"/>
+                <w:lang w:val="en-US"/>
+              </w:rPr>
+              <w:t>brm</w:t>
+            </w:r>
+            <w:proofErr w:type="spellEnd"/>
+            <w:r>
+              <w:rPr>
+                <w:rFonts w:ascii="Liberation Mono" w:hAnsi="Liberation Mono" w:cs="Liberation Mono"/>
+                <w:sz w:val="20"/>
+                <w:lang w:val="en-US"/>
+              </w:rPr>
+              <w:t>(family = binomial())`</w:t>
             </w:r>
           </w:p>
         </w:tc>
@@ -810,7 +910,25 @@
                 <w:sz w:val="20"/>
                 <w:lang w:val="en-US"/>
               </w:rPr>
-              <w:t>`glmer(</w:t>
+              <w:t>`</w:t>
+            </w:r>
+            <w:proofErr w:type="spellStart"/>
+            <w:r>
+              <w:rPr>
+                <w:rFonts w:ascii="Liberation Mono" w:hAnsi="Liberation Mono" w:cs="Liberation Mono"/>
+                <w:sz w:val="20"/>
+                <w:lang w:val="en-US"/>
+              </w:rPr>
+              <w:t>glmer</w:t>
+            </w:r>
+            <w:proofErr w:type="spellEnd"/>
+            <w:r>
+              <w:rPr>
+                <w:rFonts w:ascii="Liberation Mono" w:hAnsi="Liberation Mono" w:cs="Liberation Mono"/>
+                <w:sz w:val="20"/>
+                <w:lang w:val="en-US"/>
+              </w:rPr>
+              <w:t>(</w:t>
             </w:r>
             <w:r>
               <w:rPr>
@@ -834,15 +952,41 @@
                 <w:sz w:val="20"/>
                 <w:lang w:val="en-US"/>
               </w:rPr>
-              <w:t xml:space="preserve">. </w:t>
-            </w:r>
-            <w:r>
-              <w:rPr>
-                <w:rFonts w:ascii="Liberation Mono" w:hAnsi="Liberation Mono" w:cs="Liberation Mono"/>
-                <w:sz w:val="20"/>
-                <w:lang w:val="en-US"/>
-              </w:rPr>
-              <w:t>`glmmTMB(</w:t>
+              <w:t>;</w:t>
+            </w:r>
+            <w:r>
+              <w:rPr>
+                <w:rFonts w:ascii="Liberation Mono" w:hAnsi="Liberation Mono" w:cs="Liberation Mono"/>
+                <w:sz w:val="20"/>
+                <w:lang w:val="en-US"/>
+              </w:rPr>
+              <w:t xml:space="preserve"> </w:t>
+            </w:r>
+            <w:r>
+              <w:rPr>
+                <w:rFonts w:ascii="Liberation Mono" w:hAnsi="Liberation Mono" w:cs="Liberation Mono"/>
+                <w:sz w:val="20"/>
+                <w:lang w:val="en-US"/>
+              </w:rPr>
+              <w:t>`</w:t>
+            </w:r>
+            <w:proofErr w:type="spellStart"/>
+            <w:r>
+              <w:rPr>
+                <w:rFonts w:ascii="Liberation Mono" w:hAnsi="Liberation Mono" w:cs="Liberation Mono"/>
+                <w:sz w:val="20"/>
+                <w:lang w:val="en-US"/>
+              </w:rPr>
+              <w:t>glmmTMB</w:t>
+            </w:r>
+            <w:proofErr w:type="spellEnd"/>
+            <w:r>
+              <w:rPr>
+                <w:rFonts w:ascii="Liberation Mono" w:hAnsi="Liberation Mono" w:cs="Liberation Mono"/>
+                <w:sz w:val="20"/>
+                <w:lang w:val="en-US"/>
+              </w:rPr>
+              <w:t>(</w:t>
             </w:r>
             <w:r>
               <w:rPr>
@@ -1003,13 +1147,23 @@
               </w:rPr>
               <w:t>`</w:t>
             </w:r>
-            <w:r>
-              <w:rPr>
-                <w:rFonts w:ascii="Liberation Mono" w:hAnsi="Liberation Mono" w:cs="Liberation Mono"/>
-                <w:sz w:val="20"/>
-                <w:lang w:val="en-US"/>
-              </w:rPr>
-              <w:t>glm(family=</w:t>
+            <w:proofErr w:type="spellStart"/>
+            <w:r>
+              <w:rPr>
+                <w:rFonts w:ascii="Liberation Mono" w:hAnsi="Liberation Mono" w:cs="Liberation Mono"/>
+                <w:sz w:val="20"/>
+                <w:lang w:val="en-US"/>
+              </w:rPr>
+              <w:t>glm</w:t>
+            </w:r>
+            <w:proofErr w:type="spellEnd"/>
+            <w:r>
+              <w:rPr>
+                <w:rFonts w:ascii="Liberation Mono" w:hAnsi="Liberation Mono" w:cs="Liberation Mono"/>
+                <w:sz w:val="20"/>
+                <w:lang w:val="en-US"/>
+              </w:rPr>
+              <w:t>(family=</w:t>
             </w:r>
             <w:r>
               <w:rPr>
@@ -1140,6 +1294,7 @@
               </w:rPr>
               <w:t>`</w:t>
             </w:r>
+            <w:proofErr w:type="spellStart"/>
             <w:r>
               <w:rPr>
                 <w:rFonts w:ascii="Liberation Mono" w:hAnsi="Liberation Mono" w:cs="Liberation Mono"/>
@@ -1148,6 +1303,7 @@
               </w:rPr>
               <w:t>glmmPQL</w:t>
             </w:r>
+            <w:proofErr w:type="spellEnd"/>
             <w:r>
               <w:rPr>
                 <w:rFonts w:ascii="Liberation Mono" w:hAnsi="Liberation Mono" w:cs="Liberation Mono"/>
@@ -1292,13 +1448,41 @@
               </w:rPr>
               <w:t>`</w:t>
             </w:r>
-            <w:r>
-              <w:rPr>
-                <w:rFonts w:ascii="Liberation Mono" w:hAnsi="Liberation Mono" w:cs="Liberation Mono"/>
-                <w:sz w:val="20"/>
-                <w:lang w:val="en-US"/>
-              </w:rPr>
-              <w:t>glm(cbind(</w:t>
+            <w:proofErr w:type="spellStart"/>
+            <w:r>
+              <w:rPr>
+                <w:rFonts w:ascii="Liberation Mono" w:hAnsi="Liberation Mono" w:cs="Liberation Mono"/>
+                <w:sz w:val="20"/>
+                <w:lang w:val="en-US"/>
+              </w:rPr>
+              <w:t>glm</w:t>
+            </w:r>
+            <w:proofErr w:type="spellEnd"/>
+            <w:r>
+              <w:rPr>
+                <w:rFonts w:ascii="Liberation Mono" w:hAnsi="Liberation Mono" w:cs="Liberation Mono"/>
+                <w:sz w:val="20"/>
+                <w:lang w:val="en-US"/>
+              </w:rPr>
+              <w:t>(</w:t>
+            </w:r>
+            <w:proofErr w:type="spellStart"/>
+            <w:r>
+              <w:rPr>
+                <w:rFonts w:ascii="Liberation Mono" w:hAnsi="Liberation Mono" w:cs="Liberation Mono"/>
+                <w:sz w:val="20"/>
+                <w:lang w:val="en-US"/>
+              </w:rPr>
+              <w:t>cbind</w:t>
+            </w:r>
+            <w:proofErr w:type="spellEnd"/>
+            <w:r>
+              <w:rPr>
+                <w:rFonts w:ascii="Liberation Mono" w:hAnsi="Liberation Mono" w:cs="Liberation Mono"/>
+                <w:sz w:val="20"/>
+                <w:lang w:val="en-US"/>
+              </w:rPr>
+              <w:t>(</w:t>
             </w:r>
             <w:r>
               <w:rPr>
@@ -1398,7 +1582,25 @@
                 <w:sz w:val="20"/>
                 <w:lang w:val="en-US"/>
               </w:rPr>
-              <w:t>`brm(successes | trials(total), family = binomial())`</w:t>
+              <w:t>`</w:t>
+            </w:r>
+            <w:proofErr w:type="spellStart"/>
+            <w:r>
+              <w:rPr>
+                <w:rFonts w:ascii="Liberation Mono" w:hAnsi="Liberation Mono" w:cs="Liberation Mono"/>
+                <w:sz w:val="20"/>
+                <w:lang w:val="en-US"/>
+              </w:rPr>
+              <w:t>brm</w:t>
+            </w:r>
+            <w:proofErr w:type="spellEnd"/>
+            <w:r>
+              <w:rPr>
+                <w:rFonts w:ascii="Liberation Mono" w:hAnsi="Liberation Mono" w:cs="Liberation Mono"/>
+                <w:sz w:val="20"/>
+                <w:lang w:val="en-US"/>
+              </w:rPr>
+              <w:t>(successes | trials(total), family = binomial())`</w:t>
             </w:r>
           </w:p>
         </w:tc>
@@ -1472,7 +1674,25 @@
                 <w:sz w:val="20"/>
                 <w:lang w:val="en-US"/>
               </w:rPr>
-              <w:t>`glmer(</w:t>
+              <w:t>`</w:t>
+            </w:r>
+            <w:proofErr w:type="spellStart"/>
+            <w:r>
+              <w:rPr>
+                <w:rFonts w:ascii="Liberation Mono" w:hAnsi="Liberation Mono" w:cs="Liberation Mono"/>
+                <w:sz w:val="20"/>
+                <w:lang w:val="en-US"/>
+              </w:rPr>
+              <w:t>glmer</w:t>
+            </w:r>
+            <w:proofErr w:type="spellEnd"/>
+            <w:r>
+              <w:rPr>
+                <w:rFonts w:ascii="Liberation Mono" w:hAnsi="Liberation Mono" w:cs="Liberation Mono"/>
+                <w:sz w:val="20"/>
+                <w:lang w:val="en-US"/>
+              </w:rPr>
+              <w:t>(</w:t>
             </w:r>
             <w:r>
               <w:rPr>
@@ -1496,15 +1716,41 @@
                 <w:sz w:val="20"/>
                 <w:lang w:val="en-US"/>
               </w:rPr>
-              <w:t xml:space="preserve">. </w:t>
-            </w:r>
-            <w:r>
-              <w:rPr>
-                <w:rFonts w:ascii="Liberation Mono" w:hAnsi="Liberation Mono" w:cs="Liberation Mono"/>
-                <w:sz w:val="20"/>
-                <w:lang w:val="en-US"/>
-              </w:rPr>
-              <w:t>`glmmTMB(</w:t>
+              <w:t>;</w:t>
+            </w:r>
+            <w:r>
+              <w:rPr>
+                <w:rFonts w:ascii="Liberation Mono" w:hAnsi="Liberation Mono" w:cs="Liberation Mono"/>
+                <w:sz w:val="20"/>
+                <w:lang w:val="en-US"/>
+              </w:rPr>
+              <w:t xml:space="preserve"> </w:t>
+            </w:r>
+            <w:r>
+              <w:rPr>
+                <w:rFonts w:ascii="Liberation Mono" w:hAnsi="Liberation Mono" w:cs="Liberation Mono"/>
+                <w:sz w:val="20"/>
+                <w:lang w:val="en-US"/>
+              </w:rPr>
+              <w:t>`</w:t>
+            </w:r>
+            <w:proofErr w:type="spellStart"/>
+            <w:r>
+              <w:rPr>
+                <w:rFonts w:ascii="Liberation Mono" w:hAnsi="Liberation Mono" w:cs="Liberation Mono"/>
+                <w:sz w:val="20"/>
+                <w:lang w:val="en-US"/>
+              </w:rPr>
+              <w:t>glmmTMB</w:t>
+            </w:r>
+            <w:proofErr w:type="spellEnd"/>
+            <w:r>
+              <w:rPr>
+                <w:rFonts w:ascii="Liberation Mono" w:hAnsi="Liberation Mono" w:cs="Liberation Mono"/>
+                <w:sz w:val="20"/>
+                <w:lang w:val="en-US"/>
+              </w:rPr>
+              <w:t>(</w:t>
             </w:r>
             <w:r>
               <w:rPr>
@@ -1651,13 +1897,41 @@
               </w:rPr>
               <w:t>`</w:t>
             </w:r>
-            <w:r>
-              <w:rPr>
-                <w:rFonts w:ascii="Liberation Mono" w:hAnsi="Liberation Mono" w:cs="Liberation Mono"/>
-                <w:sz w:val="20"/>
-                <w:lang w:val="en-US"/>
-              </w:rPr>
-              <w:t>glm(family=poisson)</w:t>
+            <w:proofErr w:type="spellStart"/>
+            <w:r>
+              <w:rPr>
+                <w:rFonts w:ascii="Liberation Mono" w:hAnsi="Liberation Mono" w:cs="Liberation Mono"/>
+                <w:sz w:val="20"/>
+                <w:lang w:val="en-US"/>
+              </w:rPr>
+              <w:t>glm</w:t>
+            </w:r>
+            <w:proofErr w:type="spellEnd"/>
+            <w:r>
+              <w:rPr>
+                <w:rFonts w:ascii="Liberation Mono" w:hAnsi="Liberation Mono" w:cs="Liberation Mono"/>
+                <w:sz w:val="20"/>
+                <w:lang w:val="en-US"/>
+              </w:rPr>
+              <w:t>(family=</w:t>
+            </w:r>
+            <w:proofErr w:type="spellStart"/>
+            <w:r>
+              <w:rPr>
+                <w:rFonts w:ascii="Liberation Mono" w:hAnsi="Liberation Mono" w:cs="Liberation Mono"/>
+                <w:sz w:val="20"/>
+                <w:lang w:val="en-US"/>
+              </w:rPr>
+              <w:t>poisson</w:t>
+            </w:r>
+            <w:proofErr w:type="spellEnd"/>
+            <w:r>
+              <w:rPr>
+                <w:rFonts w:ascii="Liberation Mono" w:hAnsi="Liberation Mono" w:cs="Liberation Mono"/>
+                <w:sz w:val="20"/>
+                <w:lang w:val="en-US"/>
+              </w:rPr>
+              <w:t>)</w:t>
             </w:r>
             <w:r>
               <w:rPr>
@@ -1733,7 +2007,43 @@
                 <w:sz w:val="20"/>
                 <w:lang w:val="en-US"/>
               </w:rPr>
-              <w:t>`brm(family = poisson())`</w:t>
+              <w:t>`</w:t>
+            </w:r>
+            <w:proofErr w:type="spellStart"/>
+            <w:r>
+              <w:rPr>
+                <w:rFonts w:ascii="Liberation Mono" w:hAnsi="Liberation Mono" w:cs="Liberation Mono"/>
+                <w:sz w:val="20"/>
+                <w:lang w:val="en-US"/>
+              </w:rPr>
+              <w:t>brm</w:t>
+            </w:r>
+            <w:proofErr w:type="spellEnd"/>
+            <w:r>
+              <w:rPr>
+                <w:rFonts w:ascii="Liberation Mono" w:hAnsi="Liberation Mono" w:cs="Liberation Mono"/>
+                <w:sz w:val="20"/>
+                <w:lang w:val="en-US"/>
+              </w:rPr>
+              <w:t xml:space="preserve">(family = </w:t>
+            </w:r>
+            <w:proofErr w:type="spellStart"/>
+            <w:r>
+              <w:rPr>
+                <w:rFonts w:ascii="Liberation Mono" w:hAnsi="Liberation Mono" w:cs="Liberation Mono"/>
+                <w:sz w:val="20"/>
+                <w:lang w:val="en-US"/>
+              </w:rPr>
+              <w:t>poisson</w:t>
+            </w:r>
+            <w:proofErr w:type="spellEnd"/>
+            <w:r>
+              <w:rPr>
+                <w:rFonts w:ascii="Liberation Mono" w:hAnsi="Liberation Mono" w:cs="Liberation Mono"/>
+                <w:sz w:val="20"/>
+                <w:lang w:val="en-US"/>
+              </w:rPr>
+              <w:t>())`</w:t>
             </w:r>
           </w:p>
         </w:tc>
@@ -1807,7 +2117,25 @@
                 <w:sz w:val="20"/>
                 <w:lang w:val="en-US"/>
               </w:rPr>
-              <w:t>`glmer(</w:t>
+              <w:t>`</w:t>
+            </w:r>
+            <w:proofErr w:type="spellStart"/>
+            <w:r>
+              <w:rPr>
+                <w:rFonts w:ascii="Liberation Mono" w:hAnsi="Liberation Mono" w:cs="Liberation Mono"/>
+                <w:sz w:val="20"/>
+                <w:lang w:val="en-US"/>
+              </w:rPr>
+              <w:t>glmer</w:t>
+            </w:r>
+            <w:proofErr w:type="spellEnd"/>
+            <w:r>
+              <w:rPr>
+                <w:rFonts w:ascii="Liberation Mono" w:hAnsi="Liberation Mono" w:cs="Liberation Mono"/>
+                <w:sz w:val="20"/>
+                <w:lang w:val="en-US"/>
+              </w:rPr>
+              <w:t>(</w:t>
             </w:r>
             <w:r>
               <w:rPr>
@@ -1831,7 +2159,15 @@
                 <w:sz w:val="20"/>
                 <w:lang w:val="en-US"/>
               </w:rPr>
-              <w:t xml:space="preserve">. </w:t>
+              <w:t>;</w:t>
+            </w:r>
+            <w:r>
+              <w:rPr>
+                <w:rFonts w:ascii="Liberation Mono" w:hAnsi="Liberation Mono" w:cs="Liberation Mono"/>
+                <w:sz w:val="20"/>
+                <w:lang w:val="en-US"/>
+              </w:rPr>
+              <w:t xml:space="preserve"> </w:t>
             </w:r>
             <w:r>
               <w:rPr>
@@ -1841,13 +2177,23 @@
               </w:rPr>
               <w:t>`</w:t>
             </w:r>
-            <w:r>
-              <w:rPr>
-                <w:rFonts w:ascii="Liberation Mono" w:hAnsi="Liberation Mono" w:cs="Liberation Mono"/>
-                <w:sz w:val="20"/>
-                <w:lang w:val="en-US"/>
-              </w:rPr>
-              <w:t>glmmTMB(</w:t>
+            <w:proofErr w:type="spellStart"/>
+            <w:r>
+              <w:rPr>
+                <w:rFonts w:ascii="Liberation Mono" w:hAnsi="Liberation Mono" w:cs="Liberation Mono"/>
+                <w:sz w:val="20"/>
+                <w:lang w:val="en-US"/>
+              </w:rPr>
+              <w:t>glmmTMB</w:t>
+            </w:r>
+            <w:proofErr w:type="spellEnd"/>
+            <w:r>
+              <w:rPr>
+                <w:rFonts w:ascii="Liberation Mono" w:hAnsi="Liberation Mono" w:cs="Liberation Mono"/>
+                <w:sz w:val="20"/>
+                <w:lang w:val="en-US"/>
+              </w:rPr>
+              <w:t>(</w:t>
             </w:r>
             <w:r>
               <w:rPr>
@@ -2039,13 +2385,23 @@
               </w:rPr>
               <w:t>`</w:t>
             </w:r>
-            <w:r>
-              <w:rPr>
-                <w:rFonts w:ascii="Liberation Mono" w:hAnsi="Liberation Mono" w:cs="Liberation Mono"/>
-                <w:sz w:val="20"/>
-                <w:lang w:val="en-US"/>
-              </w:rPr>
-              <w:t>glm.nb()</w:t>
+            <w:proofErr w:type="spellStart"/>
+            <w:r>
+              <w:rPr>
+                <w:rFonts w:ascii="Liberation Mono" w:hAnsi="Liberation Mono" w:cs="Liberation Mono"/>
+                <w:sz w:val="20"/>
+                <w:lang w:val="en-US"/>
+              </w:rPr>
+              <w:t>glm.nb</w:t>
+            </w:r>
+            <w:proofErr w:type="spellEnd"/>
+            <w:r>
+              <w:rPr>
+                <w:rFonts w:ascii="Liberation Mono" w:hAnsi="Liberation Mono" w:cs="Liberation Mono"/>
+                <w:sz w:val="20"/>
+                <w:lang w:val="en-US"/>
+              </w:rPr>
+              <w:t>()</w:t>
             </w:r>
             <w:r>
               <w:rPr>
@@ -2121,7 +2477,43 @@
                 <w:sz w:val="20"/>
                 <w:lang w:val="en-US"/>
               </w:rPr>
-              <w:t>`brm(family = negbinomial())`</w:t>
+              <w:t>`</w:t>
+            </w:r>
+            <w:proofErr w:type="spellStart"/>
+            <w:r>
+              <w:rPr>
+                <w:rFonts w:ascii="Liberation Mono" w:hAnsi="Liberation Mono" w:cs="Liberation Mono"/>
+                <w:sz w:val="20"/>
+                <w:lang w:val="en-US"/>
+              </w:rPr>
+              <w:t>brm</w:t>
+            </w:r>
+            <w:proofErr w:type="spellEnd"/>
+            <w:r>
+              <w:rPr>
+                <w:rFonts w:ascii="Liberation Mono" w:hAnsi="Liberation Mono" w:cs="Liberation Mono"/>
+                <w:sz w:val="20"/>
+                <w:lang w:val="en-US"/>
+              </w:rPr>
+              <w:t xml:space="preserve">(family = </w:t>
+            </w:r>
+            <w:proofErr w:type="spellStart"/>
+            <w:r>
+              <w:rPr>
+                <w:rFonts w:ascii="Liberation Mono" w:hAnsi="Liberation Mono" w:cs="Liberation Mono"/>
+                <w:sz w:val="20"/>
+                <w:lang w:val="en-US"/>
+              </w:rPr>
+              <w:t>negbinomial</w:t>
+            </w:r>
+            <w:proofErr w:type="spellEnd"/>
+            <w:r>
+              <w:rPr>
+                <w:rFonts w:ascii="Liberation Mono" w:hAnsi="Liberation Mono" w:cs="Liberation Mono"/>
+                <w:sz w:val="20"/>
+                <w:lang w:val="en-US"/>
+              </w:rPr>
+              <w:t>())`</w:t>
             </w:r>
           </w:p>
         </w:tc>
@@ -2195,23 +2587,85 @@
                 <w:sz w:val="20"/>
                 <w:lang w:val="en-GB"/>
               </w:rPr>
-              <w:t>`glmer.nb()`</w:t>
-            </w:r>
-            <w:r>
-              <w:rPr>
-                <w:rFonts w:ascii="Liberation Mono" w:hAnsi="Liberation Mono" w:cs="Liberation Mono"/>
-                <w:sz w:val="20"/>
-                <w:lang w:val="en-GB"/>
-              </w:rPr>
-              <w:t xml:space="preserve">. </w:t>
-            </w:r>
-            <w:r>
-              <w:rPr>
-                <w:rFonts w:ascii="Liberation Mono" w:hAnsi="Liberation Mono" w:cs="Liberation Mono"/>
-                <w:sz w:val="20"/>
-                <w:lang w:val="en-GB"/>
-              </w:rPr>
-              <w:t>`glmmTMB(family=nbinom)`</w:t>
+              <w:t>`</w:t>
+            </w:r>
+            <w:proofErr w:type="spellStart"/>
+            <w:r>
+              <w:rPr>
+                <w:rFonts w:ascii="Liberation Mono" w:hAnsi="Liberation Mono" w:cs="Liberation Mono"/>
+                <w:sz w:val="20"/>
+                <w:lang w:val="en-GB"/>
+              </w:rPr>
+              <w:t>glmer.nb</w:t>
+            </w:r>
+            <w:proofErr w:type="spellEnd"/>
+            <w:r>
+              <w:rPr>
+                <w:rFonts w:ascii="Liberation Mono" w:hAnsi="Liberation Mono" w:cs="Liberation Mono"/>
+                <w:sz w:val="20"/>
+                <w:lang w:val="en-GB"/>
+              </w:rPr>
+              <w:t>()`</w:t>
+            </w:r>
+            <w:r>
+              <w:rPr>
+                <w:rFonts w:ascii="Liberation Mono" w:hAnsi="Liberation Mono" w:cs="Liberation Mono"/>
+                <w:sz w:val="20"/>
+                <w:lang w:val="en-GB"/>
+              </w:rPr>
+              <w:t>;</w:t>
+            </w:r>
+            <w:r>
+              <w:rPr>
+                <w:rFonts w:ascii="Liberation Mono" w:hAnsi="Liberation Mono" w:cs="Liberation Mono"/>
+                <w:sz w:val="20"/>
+                <w:lang w:val="en-GB"/>
+              </w:rPr>
+              <w:t xml:space="preserve"> </w:t>
+            </w:r>
+            <w:r>
+              <w:rPr>
+                <w:rFonts w:ascii="Liberation Mono" w:hAnsi="Liberation Mono" w:cs="Liberation Mono"/>
+                <w:sz w:val="20"/>
+                <w:lang w:val="en-GB"/>
+              </w:rPr>
+              <w:t>`</w:t>
+            </w:r>
+            <w:proofErr w:type="spellStart"/>
+            <w:r>
+              <w:rPr>
+                <w:rFonts w:ascii="Liberation Mono" w:hAnsi="Liberation Mono" w:cs="Liberation Mono"/>
+                <w:sz w:val="20"/>
+                <w:lang w:val="en-GB"/>
+              </w:rPr>
+              <w:t>glmmTMB</w:t>
+            </w:r>
+            <w:proofErr w:type="spellEnd"/>
+            <w:r>
+              <w:rPr>
+                <w:rFonts w:ascii="Liberation Mono" w:hAnsi="Liberation Mono" w:cs="Liberation Mono"/>
+                <w:sz w:val="20"/>
+                <w:lang w:val="en-GB"/>
+              </w:rPr>
+              <w:t>(family=</w:t>
+            </w:r>
+            <w:proofErr w:type="spellStart"/>
+            <w:r>
+              <w:rPr>
+                <w:rFonts w:ascii="Liberation Mono" w:hAnsi="Liberation Mono" w:cs="Liberation Mono"/>
+                <w:sz w:val="20"/>
+                <w:lang w:val="en-GB"/>
+              </w:rPr>
+              <w:t>nbinom</w:t>
+            </w:r>
+            <w:proofErr w:type="spellEnd"/>
+            <w:r>
+              <w:rPr>
+                <w:rFonts w:ascii="Liberation Mono" w:hAnsi="Liberation Mono" w:cs="Liberation Mono"/>
+                <w:sz w:val="20"/>
+                <w:lang w:val="en-GB"/>
+              </w:rPr>
+              <w:t>)`</w:t>
             </w:r>
           </w:p>
         </w:tc>
@@ -2392,13 +2846,23 @@
               </w:rPr>
               <w:t>`</w:t>
             </w:r>
-            <w:r>
-              <w:rPr>
-                <w:rFonts w:ascii="Liberation Mono" w:hAnsi="Liberation Mono" w:cs="Liberation Mono"/>
-                <w:sz w:val="20"/>
-                <w:lang w:val="en-US"/>
-              </w:rPr>
-              <w:t>zeroinfl()</w:t>
+            <w:proofErr w:type="spellStart"/>
+            <w:r>
+              <w:rPr>
+                <w:rFonts w:ascii="Liberation Mono" w:hAnsi="Liberation Mono" w:cs="Liberation Mono"/>
+                <w:sz w:val="20"/>
+                <w:lang w:val="en-US"/>
+              </w:rPr>
+              <w:t>zeroinfl</w:t>
+            </w:r>
+            <w:proofErr w:type="spellEnd"/>
+            <w:r>
+              <w:rPr>
+                <w:rFonts w:ascii="Liberation Mono" w:hAnsi="Liberation Mono" w:cs="Liberation Mono"/>
+                <w:sz w:val="20"/>
+                <w:lang w:val="en-US"/>
+              </w:rPr>
+              <w:t>()</w:t>
             </w:r>
             <w:r>
               <w:rPr>
@@ -2474,7 +2938,43 @@
                 <w:sz w:val="20"/>
                 <w:lang w:val="en-US"/>
               </w:rPr>
-              <w:t>`brm(family = zero_inflated_poisson())`</w:t>
+              <w:t>`</w:t>
+            </w:r>
+            <w:proofErr w:type="spellStart"/>
+            <w:r>
+              <w:rPr>
+                <w:rFonts w:ascii="Liberation Mono" w:hAnsi="Liberation Mono" w:cs="Liberation Mono"/>
+                <w:sz w:val="20"/>
+                <w:lang w:val="en-US"/>
+              </w:rPr>
+              <w:t>brm</w:t>
+            </w:r>
+            <w:proofErr w:type="spellEnd"/>
+            <w:r>
+              <w:rPr>
+                <w:rFonts w:ascii="Liberation Mono" w:hAnsi="Liberation Mono" w:cs="Liberation Mono"/>
+                <w:sz w:val="20"/>
+                <w:lang w:val="en-US"/>
+              </w:rPr>
+              <w:t xml:space="preserve">(family = </w:t>
+            </w:r>
+            <w:proofErr w:type="spellStart"/>
+            <w:r>
+              <w:rPr>
+                <w:rFonts w:ascii="Liberation Mono" w:hAnsi="Liberation Mono" w:cs="Liberation Mono"/>
+                <w:sz w:val="20"/>
+                <w:lang w:val="en-US"/>
+              </w:rPr>
+              <w:t>zero_inflated_poisson</w:t>
+            </w:r>
+            <w:proofErr w:type="spellEnd"/>
+            <w:r>
+              <w:rPr>
+                <w:rFonts w:ascii="Liberation Mono" w:hAnsi="Liberation Mono" w:cs="Liberation Mono"/>
+                <w:sz w:val="20"/>
+                <w:lang w:val="en-US"/>
+              </w:rPr>
+              <w:t>())`</w:t>
             </w:r>
           </w:p>
         </w:tc>
@@ -2550,13 +3050,59 @@
               </w:rPr>
               <w:t>`</w:t>
             </w:r>
-            <w:r>
-              <w:rPr>
-                <w:rFonts w:ascii="Liberation Mono" w:hAnsi="Liberation Mono" w:cs="Liberation Mono"/>
-                <w:sz w:val="20"/>
-                <w:lang w:val="en-US"/>
-              </w:rPr>
-              <w:t>glmmTMB(ziformula, family=poisson)</w:t>
+            <w:proofErr w:type="spellStart"/>
+            <w:r>
+              <w:rPr>
+                <w:rFonts w:ascii="Liberation Mono" w:hAnsi="Liberation Mono" w:cs="Liberation Mono"/>
+                <w:sz w:val="20"/>
+                <w:lang w:val="en-US"/>
+              </w:rPr>
+              <w:t>glmmTMB</w:t>
+            </w:r>
+            <w:proofErr w:type="spellEnd"/>
+            <w:r>
+              <w:rPr>
+                <w:rFonts w:ascii="Liberation Mono" w:hAnsi="Liberation Mono" w:cs="Liberation Mono"/>
+                <w:sz w:val="20"/>
+                <w:lang w:val="en-US"/>
+              </w:rPr>
+              <w:t>(</w:t>
+            </w:r>
+            <w:proofErr w:type="spellStart"/>
+            <w:r>
+              <w:rPr>
+                <w:rFonts w:ascii="Liberation Mono" w:hAnsi="Liberation Mono" w:cs="Liberation Mono"/>
+                <w:sz w:val="20"/>
+                <w:lang w:val="en-US"/>
+              </w:rPr>
+              <w:t>ziformula</w:t>
+            </w:r>
+            <w:proofErr w:type="spellEnd"/>
+            <w:r>
+              <w:rPr>
+                <w:rFonts w:ascii="Liberation Mono" w:hAnsi="Liberation Mono" w:cs="Liberation Mono"/>
+                <w:sz w:val="20"/>
+                <w:lang w:val="en-US"/>
+              </w:rPr>
+              <w:t>, family=</w:t>
+            </w:r>
+            <w:proofErr w:type="spellStart"/>
+            <w:r>
+              <w:rPr>
+                <w:rFonts w:ascii="Liberation Mono" w:hAnsi="Liberation Mono" w:cs="Liberation Mono"/>
+                <w:sz w:val="20"/>
+                <w:lang w:val="en-US"/>
+              </w:rPr>
+              <w:t>poisson</w:t>
+            </w:r>
+            <w:proofErr w:type="spellEnd"/>
+            <w:r>
+              <w:rPr>
+                <w:rFonts w:ascii="Liberation Mono" w:hAnsi="Liberation Mono" w:cs="Liberation Mono"/>
+                <w:sz w:val="20"/>
+                <w:lang w:val="en-US"/>
+              </w:rPr>
+              <w:t>)</w:t>
             </w:r>
             <w:r>
               <w:rPr>
@@ -2710,7 +3256,61 @@
                 <w:sz w:val="20"/>
                 <w:lang w:val="en-US"/>
               </w:rPr>
-              <w:t>`zeroinfl(dist="negbin")`</w:t>
+              <w:t>`</w:t>
+            </w:r>
+            <w:proofErr w:type="spellStart"/>
+            <w:r>
+              <w:rPr>
+                <w:rFonts w:ascii="Liberation Mono" w:hAnsi="Liberation Mono" w:cs="Liberation Mono"/>
+                <w:sz w:val="20"/>
+                <w:lang w:val="en-US"/>
+              </w:rPr>
+              <w:t>zeroinfl</w:t>
+            </w:r>
+            <w:proofErr w:type="spellEnd"/>
+            <w:r>
+              <w:rPr>
+                <w:rFonts w:ascii="Liberation Mono" w:hAnsi="Liberation Mono" w:cs="Liberation Mono"/>
+                <w:sz w:val="20"/>
+                <w:lang w:val="en-US"/>
+              </w:rPr>
+              <w:t>(</w:t>
+            </w:r>
+            <w:proofErr w:type="spellStart"/>
+            <w:r>
+              <w:rPr>
+                <w:rFonts w:ascii="Liberation Mono" w:hAnsi="Liberation Mono" w:cs="Liberation Mono"/>
+                <w:sz w:val="20"/>
+                <w:lang w:val="en-US"/>
+              </w:rPr>
+              <w:t>dist</w:t>
+            </w:r>
+            <w:proofErr w:type="spellEnd"/>
+            <w:r>
+              <w:rPr>
+                <w:rFonts w:ascii="Liberation Mono" w:hAnsi="Liberation Mono" w:cs="Liberation Mono"/>
+                <w:sz w:val="20"/>
+                <w:lang w:val="en-US"/>
+              </w:rPr>
+              <w:t>="</w:t>
+            </w:r>
+            <w:proofErr w:type="spellStart"/>
+            <w:r>
+              <w:rPr>
+                <w:rFonts w:ascii="Liberation Mono" w:hAnsi="Liberation Mono" w:cs="Liberation Mono"/>
+                <w:sz w:val="20"/>
+                <w:lang w:val="en-US"/>
+              </w:rPr>
+              <w:t>negbin</w:t>
+            </w:r>
+            <w:proofErr w:type="spellEnd"/>
+            <w:r>
+              <w:rPr>
+                <w:rFonts w:ascii="Liberation Mono" w:hAnsi="Liberation Mono" w:cs="Liberation Mono"/>
+                <w:sz w:val="20"/>
+                <w:lang w:val="en-US"/>
+              </w:rPr>
+              <w:t>")`</w:t>
             </w:r>
           </w:p>
         </w:tc>
@@ -2778,7 +3378,43 @@
                 <w:sz w:val="20"/>
                 <w:lang w:val="en-US"/>
               </w:rPr>
-              <w:t>`brm(family = zero_inflated_negbinomial())`</w:t>
+              <w:t>`</w:t>
+            </w:r>
+            <w:proofErr w:type="spellStart"/>
+            <w:r>
+              <w:rPr>
+                <w:rFonts w:ascii="Liberation Mono" w:hAnsi="Liberation Mono" w:cs="Liberation Mono"/>
+                <w:sz w:val="20"/>
+                <w:lang w:val="en-US"/>
+              </w:rPr>
+              <w:t>brm</w:t>
+            </w:r>
+            <w:proofErr w:type="spellEnd"/>
+            <w:r>
+              <w:rPr>
+                <w:rFonts w:ascii="Liberation Mono" w:hAnsi="Liberation Mono" w:cs="Liberation Mono"/>
+                <w:sz w:val="20"/>
+                <w:lang w:val="en-US"/>
+              </w:rPr>
+              <w:t xml:space="preserve">(family = </w:t>
+            </w:r>
+            <w:proofErr w:type="spellStart"/>
+            <w:r>
+              <w:rPr>
+                <w:rFonts w:ascii="Liberation Mono" w:hAnsi="Liberation Mono" w:cs="Liberation Mono"/>
+                <w:sz w:val="20"/>
+                <w:lang w:val="en-US"/>
+              </w:rPr>
+              <w:t>zero_inflated_negbinomial</w:t>
+            </w:r>
+            <w:proofErr w:type="spellEnd"/>
+            <w:r>
+              <w:rPr>
+                <w:rFonts w:ascii="Liberation Mono" w:hAnsi="Liberation Mono" w:cs="Liberation Mono"/>
+                <w:sz w:val="20"/>
+                <w:lang w:val="en-US"/>
+              </w:rPr>
+              <w:t>())`</w:t>
             </w:r>
           </w:p>
         </w:tc>
@@ -2856,14 +3492,43 @@
               </w:rPr>
               <w:t>`</w:t>
             </w:r>
-            <w:r>
-              <w:rPr>
-                <w:rFonts w:ascii="Liberation Mono" w:hAnsi="Liberation Mono" w:cs="Liberation Mono"/>
-                <w:sz w:val="20"/>
-                <w:lang w:val="en-US"/>
-              </w:rPr>
-              <w:t>glmmTMB(ziformula, family=</w:t>
-            </w:r>
+            <w:proofErr w:type="spellStart"/>
+            <w:r>
+              <w:rPr>
+                <w:rFonts w:ascii="Liberation Mono" w:hAnsi="Liberation Mono" w:cs="Liberation Mono"/>
+                <w:sz w:val="20"/>
+                <w:lang w:val="en-US"/>
+              </w:rPr>
+              <w:t>glmmTMB</w:t>
+            </w:r>
+            <w:proofErr w:type="spellEnd"/>
+            <w:r>
+              <w:rPr>
+                <w:rFonts w:ascii="Liberation Mono" w:hAnsi="Liberation Mono" w:cs="Liberation Mono"/>
+                <w:sz w:val="20"/>
+                <w:lang w:val="en-US"/>
+              </w:rPr>
+              <w:t>(</w:t>
+            </w:r>
+            <w:proofErr w:type="spellStart"/>
+            <w:r>
+              <w:rPr>
+                <w:rFonts w:ascii="Liberation Mono" w:hAnsi="Liberation Mono" w:cs="Liberation Mono"/>
+                <w:sz w:val="20"/>
+                <w:lang w:val="en-US"/>
+              </w:rPr>
+              <w:t>ziformula</w:t>
+            </w:r>
+            <w:proofErr w:type="spellEnd"/>
+            <w:r>
+              <w:rPr>
+                <w:rFonts w:ascii="Liberation Mono" w:hAnsi="Liberation Mono" w:cs="Liberation Mono"/>
+                <w:sz w:val="20"/>
+                <w:lang w:val="en-US"/>
+              </w:rPr>
+              <w:t>, family=</w:t>
+            </w:r>
+            <w:proofErr w:type="spellStart"/>
             <w:r>
               <w:rPr>
                 <w:rFonts w:ascii="Liberation Mono" w:hAnsi="Liberation Mono" w:cs="Liberation Mono"/>
@@ -2872,6 +3537,7 @@
               </w:rPr>
               <w:t>nbinom</w:t>
             </w:r>
+            <w:proofErr w:type="spellEnd"/>
             <w:r>
               <w:rPr>
                 <w:rFonts w:ascii="Liberation Mono" w:hAnsi="Liberation Mono" w:cs="Liberation Mono"/>
@@ -3132,7 +3798,43 @@
                 <w:sz w:val="20"/>
                 <w:lang w:val="en-US"/>
               </w:rPr>
-              <w:t>`brm(family = hurdle_poisson())`</w:t>
+              <w:t>`</w:t>
+            </w:r>
+            <w:proofErr w:type="spellStart"/>
+            <w:r>
+              <w:rPr>
+                <w:rFonts w:ascii="Liberation Mono" w:hAnsi="Liberation Mono" w:cs="Liberation Mono"/>
+                <w:sz w:val="20"/>
+                <w:lang w:val="en-US"/>
+              </w:rPr>
+              <w:t>brm</w:t>
+            </w:r>
+            <w:proofErr w:type="spellEnd"/>
+            <w:r>
+              <w:rPr>
+                <w:rFonts w:ascii="Liberation Mono" w:hAnsi="Liberation Mono" w:cs="Liberation Mono"/>
+                <w:sz w:val="20"/>
+                <w:lang w:val="en-US"/>
+              </w:rPr>
+              <w:t xml:space="preserve">(family = </w:t>
+            </w:r>
+            <w:proofErr w:type="spellStart"/>
+            <w:r>
+              <w:rPr>
+                <w:rFonts w:ascii="Liberation Mono" w:hAnsi="Liberation Mono" w:cs="Liberation Mono"/>
+                <w:sz w:val="20"/>
+                <w:lang w:val="en-US"/>
+              </w:rPr>
+              <w:t>hurdle_poisson</w:t>
+            </w:r>
+            <w:proofErr w:type="spellEnd"/>
+            <w:r>
+              <w:rPr>
+                <w:rFonts w:ascii="Liberation Mono" w:hAnsi="Liberation Mono" w:cs="Liberation Mono"/>
+                <w:sz w:val="20"/>
+                <w:lang w:val="en-US"/>
+              </w:rPr>
+              <w:t>())`</w:t>
             </w:r>
           </w:p>
         </w:tc>
@@ -3208,14 +3910,25 @@
               </w:rPr>
               <w:t>`</w:t>
             </w:r>
-            <w:r>
-              <w:rPr>
-                <w:rFonts w:ascii="Liberation Mono" w:hAnsi="Liberation Mono" w:cs="Liberation Mono"/>
-                <w:sz w:val="20"/>
-                <w:lang w:val="en-US"/>
-              </w:rPr>
-              <w:t>glmmTMB(family=</w:t>
-            </w:r>
+            <w:proofErr w:type="spellStart"/>
+            <w:r>
+              <w:rPr>
+                <w:rFonts w:ascii="Liberation Mono" w:hAnsi="Liberation Mono" w:cs="Liberation Mono"/>
+                <w:sz w:val="20"/>
+                <w:lang w:val="en-US"/>
+              </w:rPr>
+              <w:t>glmmTMB</w:t>
+            </w:r>
+            <w:proofErr w:type="spellEnd"/>
+            <w:r>
+              <w:rPr>
+                <w:rFonts w:ascii="Liberation Mono" w:hAnsi="Liberation Mono" w:cs="Liberation Mono"/>
+                <w:sz w:val="20"/>
+                <w:lang w:val="en-US"/>
+              </w:rPr>
+              <w:t>(family=</w:t>
+            </w:r>
+            <w:proofErr w:type="spellStart"/>
             <w:r>
               <w:rPr>
                 <w:rFonts w:ascii="Liberation Mono" w:hAnsi="Liberation Mono" w:cs="Liberation Mono"/>
@@ -3232,6 +3945,7 @@
               </w:rPr>
               <w:t>poisson</w:t>
             </w:r>
+            <w:proofErr w:type="spellEnd"/>
             <w:r>
               <w:rPr>
                 <w:rFonts w:ascii="Liberation Mono" w:hAnsi="Liberation Mono" w:cs="Liberation Mono"/>
@@ -3425,7 +4139,43 @@
                 <w:sz w:val="20"/>
                 <w:lang w:val="en-US"/>
               </w:rPr>
-              <w:t>`vglm(family=posnegbinomial)`</w:t>
+              <w:t>`</w:t>
+            </w:r>
+            <w:proofErr w:type="spellStart"/>
+            <w:r>
+              <w:rPr>
+                <w:rFonts w:ascii="Liberation Mono" w:hAnsi="Liberation Mono" w:cs="Liberation Mono"/>
+                <w:sz w:val="20"/>
+                <w:lang w:val="en-US"/>
+              </w:rPr>
+              <w:t>vglm</w:t>
+            </w:r>
+            <w:proofErr w:type="spellEnd"/>
+            <w:r>
+              <w:rPr>
+                <w:rFonts w:ascii="Liberation Mono" w:hAnsi="Liberation Mono" w:cs="Liberation Mono"/>
+                <w:sz w:val="20"/>
+                <w:lang w:val="en-US"/>
+              </w:rPr>
+              <w:t>(family=</w:t>
+            </w:r>
+            <w:proofErr w:type="spellStart"/>
+            <w:r>
+              <w:rPr>
+                <w:rFonts w:ascii="Liberation Mono" w:hAnsi="Liberation Mono" w:cs="Liberation Mono"/>
+                <w:sz w:val="20"/>
+                <w:lang w:val="en-US"/>
+              </w:rPr>
+              <w:t>posnegbinomial</w:t>
+            </w:r>
+            <w:proofErr w:type="spellEnd"/>
+            <w:r>
+              <w:rPr>
+                <w:rFonts w:ascii="Liberation Mono" w:hAnsi="Liberation Mono" w:cs="Liberation Mono"/>
+                <w:sz w:val="20"/>
+                <w:lang w:val="en-US"/>
+              </w:rPr>
+              <w:t>)`</w:t>
             </w:r>
           </w:p>
         </w:tc>
@@ -3493,7 +4243,43 @@
                 <w:sz w:val="20"/>
                 <w:lang w:val="en-US"/>
               </w:rPr>
-              <w:t>`brm(family = hurdle_negbinomial())`</w:t>
+              <w:t>`</w:t>
+            </w:r>
+            <w:proofErr w:type="spellStart"/>
+            <w:r>
+              <w:rPr>
+                <w:rFonts w:ascii="Liberation Mono" w:hAnsi="Liberation Mono" w:cs="Liberation Mono"/>
+                <w:sz w:val="20"/>
+                <w:lang w:val="en-US"/>
+              </w:rPr>
+              <w:t>brm</w:t>
+            </w:r>
+            <w:proofErr w:type="spellEnd"/>
+            <w:r>
+              <w:rPr>
+                <w:rFonts w:ascii="Liberation Mono" w:hAnsi="Liberation Mono" w:cs="Liberation Mono"/>
+                <w:sz w:val="20"/>
+                <w:lang w:val="en-US"/>
+              </w:rPr>
+              <w:t xml:space="preserve">(family = </w:t>
+            </w:r>
+            <w:proofErr w:type="spellStart"/>
+            <w:r>
+              <w:rPr>
+                <w:rFonts w:ascii="Liberation Mono" w:hAnsi="Liberation Mono" w:cs="Liberation Mono"/>
+                <w:sz w:val="20"/>
+                <w:lang w:val="en-US"/>
+              </w:rPr>
+              <w:t>hurdle_negbinomial</w:t>
+            </w:r>
+            <w:proofErr w:type="spellEnd"/>
+            <w:r>
+              <w:rPr>
+                <w:rFonts w:ascii="Liberation Mono" w:hAnsi="Liberation Mono" w:cs="Liberation Mono"/>
+                <w:sz w:val="20"/>
+                <w:lang w:val="en-US"/>
+              </w:rPr>
+              <w:t>())`</w:t>
             </w:r>
           </w:p>
         </w:tc>
@@ -3574,14 +4360,25 @@
               </w:rPr>
               <w:t>`</w:t>
             </w:r>
-            <w:r>
-              <w:rPr>
-                <w:rFonts w:ascii="Liberation Mono" w:hAnsi="Liberation Mono" w:cs="Liberation Mono"/>
-                <w:sz w:val="20"/>
-                <w:lang w:val="en-US"/>
-              </w:rPr>
-              <w:t>glmmTMB(family=</w:t>
-            </w:r>
+            <w:proofErr w:type="spellStart"/>
+            <w:r>
+              <w:rPr>
+                <w:rFonts w:ascii="Liberation Mono" w:hAnsi="Liberation Mono" w:cs="Liberation Mono"/>
+                <w:sz w:val="20"/>
+                <w:lang w:val="en-US"/>
+              </w:rPr>
+              <w:t>glmmTMB</w:t>
+            </w:r>
+            <w:proofErr w:type="spellEnd"/>
+            <w:r>
+              <w:rPr>
+                <w:rFonts w:ascii="Liberation Mono" w:hAnsi="Liberation Mono" w:cs="Liberation Mono"/>
+                <w:sz w:val="20"/>
+                <w:lang w:val="en-US"/>
+              </w:rPr>
+              <w:t>(family=</w:t>
+            </w:r>
+            <w:proofErr w:type="spellStart"/>
             <w:r>
               <w:rPr>
                 <w:rFonts w:ascii="Liberation Mono" w:hAnsi="Liberation Mono" w:cs="Liberation Mono"/>
@@ -3598,6 +4395,7 @@
               </w:rPr>
               <w:t>nbinom</w:t>
             </w:r>
+            <w:proofErr w:type="spellEnd"/>
             <w:r>
               <w:rPr>
                 <w:rFonts w:ascii="Liberation Mono" w:hAnsi="Liberation Mono" w:cs="Liberation Mono"/>
@@ -3780,13 +4578,23 @@
               </w:rPr>
               <w:t>`</w:t>
             </w:r>
-            <w:r>
-              <w:rPr>
-                <w:rFonts w:ascii="Liberation Mono" w:hAnsi="Liberation Mono" w:cs="Liberation Mono"/>
-                <w:sz w:val="20"/>
-                <w:lang w:val="en-US"/>
-              </w:rPr>
-              <w:t>betareg()</w:t>
+            <w:proofErr w:type="spellStart"/>
+            <w:r>
+              <w:rPr>
+                <w:rFonts w:ascii="Liberation Mono" w:hAnsi="Liberation Mono" w:cs="Liberation Mono"/>
+                <w:sz w:val="20"/>
+                <w:lang w:val="en-US"/>
+              </w:rPr>
+              <w:t>betareg</w:t>
+            </w:r>
+            <w:proofErr w:type="spellEnd"/>
+            <w:r>
+              <w:rPr>
+                <w:rFonts w:ascii="Liberation Mono" w:hAnsi="Liberation Mono" w:cs="Liberation Mono"/>
+                <w:sz w:val="20"/>
+                <w:lang w:val="en-US"/>
+              </w:rPr>
+              <w:t>()</w:t>
             </w:r>
             <w:r>
               <w:rPr>
@@ -3819,7 +4627,27 @@
                 <w:szCs w:val="20"/>
                 <w:lang w:val="en-US"/>
               </w:rPr>
-              <w:t>[ouR data generation](</w:t>
+              <w:t>[</w:t>
+            </w:r>
+            <w:proofErr w:type="spellStart"/>
+            <w:r>
+              <w:rPr>
+                <w:rFonts w:ascii="Source Sans Pro Light" w:hAnsi="Source Sans Pro Light" w:cs="Liberation Mono"/>
+                <w:sz w:val="20"/>
+                <w:szCs w:val="20"/>
+                <w:lang w:val="en-US"/>
+              </w:rPr>
+              <w:t>ouR</w:t>
+            </w:r>
+            <w:proofErr w:type="spellEnd"/>
+            <w:r>
+              <w:rPr>
+                <w:rFonts w:ascii="Source Sans Pro Light" w:hAnsi="Source Sans Pro Light" w:cs="Liberation Mono"/>
+                <w:sz w:val="20"/>
+                <w:szCs w:val="20"/>
+                <w:lang w:val="en-US"/>
+              </w:rPr>
+              <w:t xml:space="preserve"> data generation](</w:t>
             </w:r>
             <w:r>
               <w:rPr>
@@ -3867,7 +4695,25 @@
                 <w:sz w:val="20"/>
                 <w:lang w:val="en-US"/>
               </w:rPr>
-              <w:t>`brm(family = Beta())`</w:t>
+              <w:t>`</w:t>
+            </w:r>
+            <w:proofErr w:type="spellStart"/>
+            <w:r>
+              <w:rPr>
+                <w:rFonts w:ascii="Liberation Mono" w:hAnsi="Liberation Mono" w:cs="Liberation Mono"/>
+                <w:sz w:val="20"/>
+                <w:lang w:val="en-US"/>
+              </w:rPr>
+              <w:t>brm</w:t>
+            </w:r>
+            <w:proofErr w:type="spellEnd"/>
+            <w:r>
+              <w:rPr>
+                <w:rFonts w:ascii="Liberation Mono" w:hAnsi="Liberation Mono" w:cs="Liberation Mono"/>
+                <w:sz w:val="20"/>
+                <w:lang w:val="en-US"/>
+              </w:rPr>
+              <w:t>(family = Beta())`</w:t>
             </w:r>
           </w:p>
         </w:tc>
@@ -3943,13 +4789,32 @@
               </w:rPr>
               <w:t>`</w:t>
             </w:r>
-            <w:r>
-              <w:rPr>
-                <w:rFonts w:ascii="Liberation Mono" w:hAnsi="Liberation Mono" w:cs="Liberation Mono"/>
-                <w:sz w:val="20"/>
-                <w:lang w:val="en-US"/>
-              </w:rPr>
-              <w:t>glmmTMB(family=beta</w:t>
+            <w:proofErr w:type="spellStart"/>
+            <w:r>
+              <w:rPr>
+                <w:rFonts w:ascii="Liberation Mono" w:hAnsi="Liberation Mono" w:cs="Liberation Mono"/>
+                <w:sz w:val="20"/>
+                <w:lang w:val="en-US"/>
+              </w:rPr>
+              <w:t>glmmTMB</w:t>
+            </w:r>
+            <w:proofErr w:type="spellEnd"/>
+            <w:r>
+              <w:rPr>
+                <w:rFonts w:ascii="Liberation Mono" w:hAnsi="Liberation Mono" w:cs="Liberation Mono"/>
+                <w:sz w:val="20"/>
+                <w:lang w:val="en-US"/>
+              </w:rPr>
+              <w:t>(family=</w:t>
+            </w:r>
+            <w:proofErr w:type="spellStart"/>
+            <w:r>
+              <w:rPr>
+                <w:rFonts w:ascii="Liberation Mono" w:hAnsi="Liberation Mono" w:cs="Liberation Mono"/>
+                <w:sz w:val="20"/>
+                <w:lang w:val="en-US"/>
+              </w:rPr>
+              <w:t>beta</w:t>
             </w:r>
             <w:r>
               <w:rPr>
@@ -3959,6 +4824,7 @@
               </w:rPr>
               <w:t>_family</w:t>
             </w:r>
+            <w:proofErr w:type="spellEnd"/>
             <w:r>
               <w:rPr>
                 <w:rFonts w:ascii="Liberation Mono" w:hAnsi="Liberation Mono" w:cs="Liberation Mono"/>
@@ -4153,28 +5019,60 @@
                 <w:rFonts w:ascii="Liberation Mono" w:hAnsi="Liberation Mono" w:cs="Liberation Mono"/>
                 <w:sz w:val="20"/>
               </w:rPr>
-              <w:t>`BBreg()`</w:t>
-            </w:r>
-            <w:r>
-              <w:rPr>
-                <w:rFonts w:ascii="Liberation Mono" w:hAnsi="Liberation Mono" w:cs="Liberation Mono"/>
-                <w:sz w:val="20"/>
-              </w:rPr>
-              <w:t>.</w:t>
-            </w:r>
-            <w:r>
-              <w:rPr>
-                <w:rFonts w:ascii="Liberation Mono" w:hAnsi="Liberation Mono" w:cs="Liberation Mono"/>
-                <w:sz w:val="20"/>
-              </w:rPr>
-              <w:t xml:space="preserve"> `betabin()`</w:t>
-            </w:r>
-            <w:r>
-              <w:rPr>
-                <w:rFonts w:ascii="Liberation Mono" w:hAnsi="Liberation Mono" w:cs="Liberation Mono"/>
-                <w:sz w:val="20"/>
-              </w:rPr>
-              <w:t>.</w:t>
+              <w:t>`</w:t>
+            </w:r>
+            <w:proofErr w:type="spellStart"/>
+            <w:r>
+              <w:rPr>
+                <w:rFonts w:ascii="Liberation Mono" w:hAnsi="Liberation Mono" w:cs="Liberation Mono"/>
+                <w:sz w:val="20"/>
+              </w:rPr>
+              <w:t>BBreg</w:t>
+            </w:r>
+            <w:proofErr w:type="spellEnd"/>
+            <w:r>
+              <w:rPr>
+                <w:rFonts w:ascii="Liberation Mono" w:hAnsi="Liberation Mono" w:cs="Liberation Mono"/>
+                <w:sz w:val="20"/>
+              </w:rPr>
+              <w:t>()`</w:t>
+            </w:r>
+            <w:r>
+              <w:rPr>
+                <w:rFonts w:ascii="Liberation Mono" w:hAnsi="Liberation Mono" w:cs="Liberation Mono"/>
+                <w:sz w:val="20"/>
+              </w:rPr>
+              <w:t>;</w:t>
+            </w:r>
+            <w:r>
+              <w:rPr>
+                <w:rFonts w:ascii="Liberation Mono" w:hAnsi="Liberation Mono" w:cs="Liberation Mono"/>
+                <w:sz w:val="20"/>
+              </w:rPr>
+              <w:t xml:space="preserve"> `</w:t>
+            </w:r>
+            <w:proofErr w:type="spellStart"/>
+            <w:r>
+              <w:rPr>
+                <w:rFonts w:ascii="Liberation Mono" w:hAnsi="Liberation Mono" w:cs="Liberation Mono"/>
+                <w:sz w:val="20"/>
+              </w:rPr>
+              <w:t>betabin</w:t>
+            </w:r>
+            <w:proofErr w:type="spellEnd"/>
+            <w:r>
+              <w:rPr>
+                <w:rFonts w:ascii="Liberation Mono" w:hAnsi="Liberation Mono" w:cs="Liberation Mono"/>
+                <w:sz w:val="20"/>
+              </w:rPr>
+              <w:t>()`</w:t>
+            </w:r>
+            <w:r>
+              <w:rPr>
+                <w:rFonts w:ascii="Liberation Mono" w:hAnsi="Liberation Mono" w:cs="Liberation Mono"/>
+                <w:sz w:val="20"/>
+              </w:rPr>
+              <w:t>;</w:t>
             </w:r>
             <w:r>
               <w:rPr>
@@ -4188,21 +5086,85 @@
                 <w:rFonts w:ascii="Liberation Mono" w:hAnsi="Liberation Mono" w:cs="Liberation Mono"/>
                 <w:sz w:val="20"/>
               </w:rPr>
-              <w:t>`vglm(family=betabinomial)`</w:t>
-            </w:r>
-            <w:r>
-              <w:rPr>
-                <w:rFonts w:ascii="Liberation Mono" w:hAnsi="Liberation Mono" w:cs="Liberation Mono"/>
-                <w:sz w:val="20"/>
-              </w:rPr>
-              <w:t>.</w:t>
-            </w:r>
-            <w:r>
-              <w:rPr>
-                <w:rFonts w:ascii="Liberation Mono" w:hAnsi="Liberation Mono" w:cs="Liberation Mono"/>
-                <w:sz w:val="20"/>
-              </w:rPr>
-              <w:t xml:space="preserve"> `ordbetareg()`</w:t>
+              <w:t>`</w:t>
+            </w:r>
+            <w:proofErr w:type="spellStart"/>
+            <w:r>
+              <w:rPr>
+                <w:rFonts w:ascii="Liberation Mono" w:hAnsi="Liberation Mono" w:cs="Liberation Mono"/>
+                <w:sz w:val="20"/>
+              </w:rPr>
+              <w:t>vglm</w:t>
+            </w:r>
+            <w:proofErr w:type="spellEnd"/>
+            <w:r>
+              <w:rPr>
+                <w:rFonts w:ascii="Liberation Mono" w:hAnsi="Liberation Mono" w:cs="Liberation Mono"/>
+                <w:sz w:val="20"/>
+              </w:rPr>
+              <w:t>(</w:t>
+            </w:r>
+            <w:proofErr w:type="spellStart"/>
+            <w:r>
+              <w:rPr>
+                <w:rFonts w:ascii="Liberation Mono" w:hAnsi="Liberation Mono" w:cs="Liberation Mono"/>
+                <w:sz w:val="20"/>
+              </w:rPr>
+              <w:t>family</w:t>
+            </w:r>
+            <w:proofErr w:type="spellEnd"/>
+            <w:r>
+              <w:rPr>
+                <w:rFonts w:ascii="Liberation Mono" w:hAnsi="Liberation Mono" w:cs="Liberation Mono"/>
+                <w:sz w:val="20"/>
+              </w:rPr>
+              <w:t>=</w:t>
+            </w:r>
+            <w:proofErr w:type="spellStart"/>
+            <w:r>
+              <w:rPr>
+                <w:rFonts w:ascii="Liberation Mono" w:hAnsi="Liberation Mono" w:cs="Liberation Mono"/>
+                <w:sz w:val="20"/>
+              </w:rPr>
+              <w:t>betabinomial</w:t>
+            </w:r>
+            <w:proofErr w:type="spellEnd"/>
+            <w:r>
+              <w:rPr>
+                <w:rFonts w:ascii="Liberation Mono" w:hAnsi="Liberation Mono" w:cs="Liberation Mono"/>
+                <w:sz w:val="20"/>
+              </w:rPr>
+              <w:t>)`</w:t>
+            </w:r>
+            <w:r>
+              <w:rPr>
+                <w:rFonts w:ascii="Liberation Mono" w:hAnsi="Liberation Mono" w:cs="Liberation Mono"/>
+                <w:sz w:val="20"/>
+              </w:rPr>
+              <w:t>;</w:t>
+            </w:r>
+            <w:r>
+              <w:rPr>
+                <w:rFonts w:ascii="Liberation Mono" w:hAnsi="Liberation Mono" w:cs="Liberation Mono"/>
+                <w:sz w:val="20"/>
+              </w:rPr>
+              <w:t xml:space="preserve"> `</w:t>
+            </w:r>
+            <w:proofErr w:type="spellStart"/>
+            <w:r>
+              <w:rPr>
+                <w:rFonts w:ascii="Liberation Mono" w:hAnsi="Liberation Mono" w:cs="Liberation Mono"/>
+                <w:sz w:val="20"/>
+              </w:rPr>
+              <w:t>ordbetareg</w:t>
+            </w:r>
+            <w:proofErr w:type="spellEnd"/>
+            <w:r>
+              <w:rPr>
+                <w:rFonts w:ascii="Liberation Mono" w:hAnsi="Liberation Mono" w:cs="Liberation Mono"/>
+                <w:sz w:val="20"/>
+              </w:rPr>
+              <w:t>()`</w:t>
             </w:r>
           </w:p>
         </w:tc>
@@ -4228,7 +5190,27 @@
                 <w:szCs w:val="20"/>
                 <w:lang w:val="en-US"/>
               </w:rPr>
-              <w:t>[ouR data generation](</w:t>
+              <w:t>[</w:t>
+            </w:r>
+            <w:proofErr w:type="spellStart"/>
+            <w:r>
+              <w:rPr>
+                <w:rFonts w:ascii="Source Sans Pro Light" w:hAnsi="Source Sans Pro Light" w:cs="Liberation Mono"/>
+                <w:sz w:val="20"/>
+                <w:szCs w:val="20"/>
+                <w:lang w:val="en-US"/>
+              </w:rPr>
+              <w:t>ouR</w:t>
+            </w:r>
+            <w:proofErr w:type="spellEnd"/>
+            <w:r>
+              <w:rPr>
+                <w:rFonts w:ascii="Source Sans Pro Light" w:hAnsi="Source Sans Pro Light" w:cs="Liberation Mono"/>
+                <w:sz w:val="20"/>
+                <w:szCs w:val="20"/>
+                <w:lang w:val="en-US"/>
+              </w:rPr>
+              <w:t xml:space="preserve"> data generation](</w:t>
             </w:r>
             <w:r>
               <w:rPr>
@@ -4276,7 +5258,43 @@
                 <w:sz w:val="20"/>
                 <w:lang w:val="en-US"/>
               </w:rPr>
-              <w:t>`brm(family = zero_one_inflated_beta())`</w:t>
+              <w:t>`</w:t>
+            </w:r>
+            <w:proofErr w:type="spellStart"/>
+            <w:r>
+              <w:rPr>
+                <w:rFonts w:ascii="Liberation Mono" w:hAnsi="Liberation Mono" w:cs="Liberation Mono"/>
+                <w:sz w:val="20"/>
+                <w:lang w:val="en-US"/>
+              </w:rPr>
+              <w:t>brm</w:t>
+            </w:r>
+            <w:proofErr w:type="spellEnd"/>
+            <w:r>
+              <w:rPr>
+                <w:rFonts w:ascii="Liberation Mono" w:hAnsi="Liberation Mono" w:cs="Liberation Mono"/>
+                <w:sz w:val="20"/>
+                <w:lang w:val="en-US"/>
+              </w:rPr>
+              <w:t xml:space="preserve">(family = </w:t>
+            </w:r>
+            <w:proofErr w:type="spellStart"/>
+            <w:r>
+              <w:rPr>
+                <w:rFonts w:ascii="Liberation Mono" w:hAnsi="Liberation Mono" w:cs="Liberation Mono"/>
+                <w:sz w:val="20"/>
+                <w:lang w:val="en-US"/>
+              </w:rPr>
+              <w:t>zero_one_inflated_beta</w:t>
+            </w:r>
+            <w:proofErr w:type="spellEnd"/>
+            <w:r>
+              <w:rPr>
+                <w:rFonts w:ascii="Liberation Mono" w:hAnsi="Liberation Mono" w:cs="Liberation Mono"/>
+                <w:sz w:val="20"/>
+                <w:lang w:val="en-US"/>
+              </w:rPr>
+              <w:t>())`</w:t>
             </w:r>
           </w:p>
         </w:tc>
@@ -4354,29 +5372,58 @@
               </w:rPr>
               <w:t>`</w:t>
             </w:r>
-            <w:r>
-              <w:rPr>
-                <w:rFonts w:ascii="Liberation Mono" w:hAnsi="Liberation Mono" w:cs="Liberation Mono"/>
-                <w:sz w:val="20"/>
-                <w:lang w:val="en-US"/>
-              </w:rPr>
-              <w:t>glmmTMB(</w:t>
-            </w:r>
-            <w:r>
-              <w:rPr>
-                <w:rFonts w:ascii="Liberation Mono" w:hAnsi="Liberation Mono" w:cs="Liberation Mono"/>
-                <w:sz w:val="20"/>
-                <w:lang w:val="en-US"/>
-              </w:rPr>
-              <w:t xml:space="preserve">ziformula, </w:t>
-            </w:r>
-            <w:r>
-              <w:rPr>
-                <w:rFonts w:ascii="Liberation Mono" w:hAnsi="Liberation Mono" w:cs="Liberation Mono"/>
-                <w:sz w:val="20"/>
-                <w:lang w:val="en-US"/>
-              </w:rPr>
-              <w:t>family=beta</w:t>
+            <w:proofErr w:type="spellStart"/>
+            <w:r>
+              <w:rPr>
+                <w:rFonts w:ascii="Liberation Mono" w:hAnsi="Liberation Mono" w:cs="Liberation Mono"/>
+                <w:sz w:val="20"/>
+                <w:lang w:val="en-US"/>
+              </w:rPr>
+              <w:t>glmmTMB</w:t>
+            </w:r>
+            <w:proofErr w:type="spellEnd"/>
+            <w:r>
+              <w:rPr>
+                <w:rFonts w:ascii="Liberation Mono" w:hAnsi="Liberation Mono" w:cs="Liberation Mono"/>
+                <w:sz w:val="20"/>
+                <w:lang w:val="en-US"/>
+              </w:rPr>
+              <w:t>(</w:t>
+            </w:r>
+            <w:proofErr w:type="spellStart"/>
+            <w:r>
+              <w:rPr>
+                <w:rFonts w:ascii="Liberation Mono" w:hAnsi="Liberation Mono" w:cs="Liberation Mono"/>
+                <w:sz w:val="20"/>
+                <w:lang w:val="en-US"/>
+              </w:rPr>
+              <w:t>ziformula</w:t>
+            </w:r>
+            <w:proofErr w:type="spellEnd"/>
+            <w:r>
+              <w:rPr>
+                <w:rFonts w:ascii="Liberation Mono" w:hAnsi="Liberation Mono" w:cs="Liberation Mono"/>
+                <w:sz w:val="20"/>
+                <w:lang w:val="en-US"/>
+              </w:rPr>
+              <w:t xml:space="preserve">, </w:t>
+            </w:r>
+            <w:r>
+              <w:rPr>
+                <w:rFonts w:ascii="Liberation Mono" w:hAnsi="Liberation Mono" w:cs="Liberation Mono"/>
+                <w:sz w:val="20"/>
+                <w:lang w:val="en-US"/>
+              </w:rPr>
+              <w:t>family=</w:t>
+            </w:r>
+            <w:proofErr w:type="spellStart"/>
+            <w:r>
+              <w:rPr>
+                <w:rFonts w:ascii="Liberation Mono" w:hAnsi="Liberation Mono" w:cs="Liberation Mono"/>
+                <w:sz w:val="20"/>
+                <w:lang w:val="en-US"/>
+              </w:rPr>
+              <w:t>beta</w:t>
             </w:r>
             <w:r>
               <w:rPr>
@@ -4386,6 +5433,7 @@
               </w:rPr>
               <w:t>_family</w:t>
             </w:r>
+            <w:proofErr w:type="spellEnd"/>
             <w:r>
               <w:rPr>
                 <w:rFonts w:ascii="Liberation Mono" w:hAnsi="Liberation Mono" w:cs="Liberation Mono"/>
@@ -4408,7 +5456,7 @@
                 <w:sz w:val="20"/>
                 <w:lang w:val="en-US"/>
               </w:rPr>
-              <w:t>.</w:t>
+              <w:t>;</w:t>
             </w:r>
             <w:r>
               <w:rPr>
@@ -4418,21 +5466,41 @@
               </w:rPr>
               <w:t xml:space="preserve"> `</w:t>
             </w:r>
-            <w:r>
-              <w:rPr>
-                <w:rFonts w:ascii="Liberation Mono" w:hAnsi="Liberation Mono" w:cs="Liberation Mono"/>
-                <w:sz w:val="20"/>
-                <w:lang w:val="en-US"/>
-              </w:rPr>
-              <w:t>glmmTMB(</w:t>
-            </w:r>
-            <w:r>
-              <w:rPr>
-                <w:rFonts w:ascii="Liberation Mono" w:hAnsi="Liberation Mono" w:cs="Liberation Mono"/>
-                <w:sz w:val="20"/>
-                <w:lang w:val="en-US"/>
-              </w:rPr>
-              <w:t xml:space="preserve">ziformula, </w:t>
+            <w:proofErr w:type="spellStart"/>
+            <w:r>
+              <w:rPr>
+                <w:rFonts w:ascii="Liberation Mono" w:hAnsi="Liberation Mono" w:cs="Liberation Mono"/>
+                <w:sz w:val="20"/>
+                <w:lang w:val="en-US"/>
+              </w:rPr>
+              <w:t>glmmTMB</w:t>
+            </w:r>
+            <w:proofErr w:type="spellEnd"/>
+            <w:r>
+              <w:rPr>
+                <w:rFonts w:ascii="Liberation Mono" w:hAnsi="Liberation Mono" w:cs="Liberation Mono"/>
+                <w:sz w:val="20"/>
+                <w:lang w:val="en-US"/>
+              </w:rPr>
+              <w:t>(</w:t>
+            </w:r>
+            <w:proofErr w:type="spellStart"/>
+            <w:r>
+              <w:rPr>
+                <w:rFonts w:ascii="Liberation Mono" w:hAnsi="Liberation Mono" w:cs="Liberation Mono"/>
+                <w:sz w:val="20"/>
+                <w:lang w:val="en-US"/>
+              </w:rPr>
+              <w:t>ziformula</w:t>
+            </w:r>
+            <w:proofErr w:type="spellEnd"/>
+            <w:r>
+              <w:rPr>
+                <w:rFonts w:ascii="Liberation Mono" w:hAnsi="Liberation Mono" w:cs="Liberation Mono"/>
+                <w:sz w:val="20"/>
+                <w:lang w:val="en-US"/>
+              </w:rPr>
+              <w:t xml:space="preserve">, </w:t>
             </w:r>
             <w:r>
               <w:rPr>
@@ -4448,8 +5516,18 @@
                 <w:sz w:val="20"/>
                 <w:lang w:val="en-US"/>
               </w:rPr>
-              <w:t xml:space="preserve"> betabinomial</w:t>
-            </w:r>
+              <w:t xml:space="preserve"> </w:t>
+            </w:r>
+            <w:proofErr w:type="spellStart"/>
+            <w:r>
+              <w:rPr>
+                <w:rFonts w:ascii="Liberation Mono" w:hAnsi="Liberation Mono" w:cs="Liberation Mono"/>
+                <w:sz w:val="20"/>
+                <w:lang w:val="en-US"/>
+              </w:rPr>
+              <w:t>betabinomial</w:t>
+            </w:r>
+            <w:proofErr w:type="spellEnd"/>
             <w:r>
               <w:rPr>
                 <w:rFonts w:ascii="Liberation Mono" w:hAnsi="Liberation Mono" w:cs="Liberation Mono"/>
@@ -4472,7 +5550,7 @@
                 <w:sz w:val="20"/>
                 <w:lang w:val="en-US"/>
               </w:rPr>
-              <w:t>.</w:t>
+              <w:t>;</w:t>
             </w:r>
             <w:r>
               <w:rPr>
@@ -4482,21 +5560,41 @@
               </w:rPr>
               <w:t xml:space="preserve"> `</w:t>
             </w:r>
-            <w:r>
-              <w:rPr>
-                <w:rFonts w:ascii="Liberation Mono" w:hAnsi="Liberation Mono" w:cs="Liberation Mono"/>
-                <w:sz w:val="20"/>
-                <w:lang w:val="en-US"/>
-              </w:rPr>
-              <w:t>glmmTMB(</w:t>
-            </w:r>
-            <w:r>
-              <w:rPr>
-                <w:rFonts w:ascii="Liberation Mono" w:hAnsi="Liberation Mono" w:cs="Liberation Mono"/>
-                <w:sz w:val="20"/>
-                <w:lang w:val="en-US"/>
-              </w:rPr>
-              <w:t xml:space="preserve">ziformula, </w:t>
+            <w:proofErr w:type="spellStart"/>
+            <w:r>
+              <w:rPr>
+                <w:rFonts w:ascii="Liberation Mono" w:hAnsi="Liberation Mono" w:cs="Liberation Mono"/>
+                <w:sz w:val="20"/>
+                <w:lang w:val="en-US"/>
+              </w:rPr>
+              <w:t>glmmTMB</w:t>
+            </w:r>
+            <w:proofErr w:type="spellEnd"/>
+            <w:r>
+              <w:rPr>
+                <w:rFonts w:ascii="Liberation Mono" w:hAnsi="Liberation Mono" w:cs="Liberation Mono"/>
+                <w:sz w:val="20"/>
+                <w:lang w:val="en-US"/>
+              </w:rPr>
+              <w:t>(</w:t>
+            </w:r>
+            <w:proofErr w:type="spellStart"/>
+            <w:r>
+              <w:rPr>
+                <w:rFonts w:ascii="Liberation Mono" w:hAnsi="Liberation Mono" w:cs="Liberation Mono"/>
+                <w:sz w:val="20"/>
+                <w:lang w:val="en-US"/>
+              </w:rPr>
+              <w:t>ziformula</w:t>
+            </w:r>
+            <w:proofErr w:type="spellEnd"/>
+            <w:r>
+              <w:rPr>
+                <w:rFonts w:ascii="Liberation Mono" w:hAnsi="Liberation Mono" w:cs="Liberation Mono"/>
+                <w:sz w:val="20"/>
+                <w:lang w:val="en-US"/>
+              </w:rPr>
+              <w:t xml:space="preserve">, </w:t>
             </w:r>
             <w:r>
               <w:rPr>
@@ -4512,8 +5610,18 @@
                 <w:sz w:val="20"/>
                 <w:lang w:val="en-US"/>
               </w:rPr>
-              <w:t xml:space="preserve"> ordbeta</w:t>
-            </w:r>
+              <w:t xml:space="preserve"> </w:t>
+            </w:r>
+            <w:proofErr w:type="spellStart"/>
+            <w:r>
+              <w:rPr>
+                <w:rFonts w:ascii="Liberation Mono" w:hAnsi="Liberation Mono" w:cs="Liberation Mono"/>
+                <w:sz w:val="20"/>
+                <w:lang w:val="en-US"/>
+              </w:rPr>
+              <w:t>ordbeta</w:t>
+            </w:r>
+            <w:proofErr w:type="spellEnd"/>
             <w:r>
               <w:rPr>
                 <w:rFonts w:ascii="Liberation Mono" w:hAnsi="Liberation Mono" w:cs="Liberation Mono"/>
@@ -4536,7 +5644,7 @@
                 <w:sz w:val="20"/>
                 <w:lang w:val="en-US"/>
               </w:rPr>
-              <w:t>.</w:t>
+              <w:t>;</w:t>
             </w:r>
             <w:r>
               <w:rPr>
@@ -4554,6 +5662,7 @@
               </w:rPr>
               <w:t>`</w:t>
             </w:r>
+            <w:proofErr w:type="spellStart"/>
             <w:r>
               <w:rPr>
                 <w:rFonts w:ascii="Liberation Mono" w:hAnsi="Liberation Mono" w:cs="Liberation Mono"/>
@@ -4562,6 +5671,7 @@
               </w:rPr>
               <w:t>ordbetareg</w:t>
             </w:r>
+            <w:proofErr w:type="spellEnd"/>
             <w:r>
               <w:rPr>
                 <w:rFonts w:ascii="Liberation Mono" w:hAnsi="Liberation Mono" w:cs="Liberation Mono"/>
@@ -4741,13 +5851,23 @@
               </w:rPr>
               <w:t>`</w:t>
             </w:r>
-            <w:r>
-              <w:rPr>
-                <w:rFonts w:ascii="Liberation Mono" w:hAnsi="Liberation Mono" w:cs="Liberation Mono"/>
-                <w:sz w:val="20"/>
-                <w:lang w:val="en-US"/>
-              </w:rPr>
-              <w:t>polr()</w:t>
+            <w:proofErr w:type="spellStart"/>
+            <w:r>
+              <w:rPr>
+                <w:rFonts w:ascii="Liberation Mono" w:hAnsi="Liberation Mono" w:cs="Liberation Mono"/>
+                <w:sz w:val="20"/>
+                <w:lang w:val="en-US"/>
+              </w:rPr>
+              <w:t>polr</w:t>
+            </w:r>
+            <w:proofErr w:type="spellEnd"/>
+            <w:r>
+              <w:rPr>
+                <w:rFonts w:ascii="Liberation Mono" w:hAnsi="Liberation Mono" w:cs="Liberation Mono"/>
+                <w:sz w:val="20"/>
+                <w:lang w:val="en-US"/>
+              </w:rPr>
+              <w:t>()</w:t>
             </w:r>
             <w:r>
               <w:rPr>
@@ -4763,7 +5883,7 @@
                 <w:sz w:val="20"/>
                 <w:lang w:val="en-US"/>
               </w:rPr>
-              <w:t>.</w:t>
+              <w:t>;</w:t>
             </w:r>
             <w:r>
               <w:rPr>
@@ -4781,13 +5901,23 @@
               </w:rPr>
               <w:t>`</w:t>
             </w:r>
-            <w:r>
-              <w:rPr>
-                <w:rFonts w:ascii="Liberation Mono" w:hAnsi="Liberation Mono" w:cs="Liberation Mono"/>
-                <w:sz w:val="20"/>
-                <w:lang w:val="en-US"/>
-              </w:rPr>
-              <w:t>clm()</w:t>
+            <w:proofErr w:type="spellStart"/>
+            <w:r>
+              <w:rPr>
+                <w:rFonts w:ascii="Liberation Mono" w:hAnsi="Liberation Mono" w:cs="Liberation Mono"/>
+                <w:sz w:val="20"/>
+                <w:lang w:val="en-US"/>
+              </w:rPr>
+              <w:t>clm</w:t>
+            </w:r>
+            <w:proofErr w:type="spellEnd"/>
+            <w:r>
+              <w:rPr>
+                <w:rFonts w:ascii="Liberation Mono" w:hAnsi="Liberation Mono" w:cs="Liberation Mono"/>
+                <w:sz w:val="20"/>
+                <w:lang w:val="en-US"/>
+              </w:rPr>
+              <w:t>()</w:t>
             </w:r>
             <w:r>
               <w:rPr>
@@ -4803,7 +5933,7 @@
                 <w:sz w:val="20"/>
                 <w:lang w:val="en-US"/>
               </w:rPr>
-              <w:t>.</w:t>
+              <w:t>;</w:t>
             </w:r>
             <w:r>
               <w:rPr>
@@ -4821,13 +5951,23 @@
               </w:rPr>
               <w:t>`</w:t>
             </w:r>
-            <w:r>
-              <w:rPr>
-                <w:rFonts w:ascii="Liberation Mono" w:hAnsi="Liberation Mono" w:cs="Liberation Mono"/>
-                <w:sz w:val="20"/>
-                <w:lang w:val="en-US"/>
-              </w:rPr>
-              <w:t>bracl()</w:t>
+            <w:proofErr w:type="spellStart"/>
+            <w:r>
+              <w:rPr>
+                <w:rFonts w:ascii="Liberation Mono" w:hAnsi="Liberation Mono" w:cs="Liberation Mono"/>
+                <w:sz w:val="20"/>
+                <w:lang w:val="en-US"/>
+              </w:rPr>
+              <w:t>bracl</w:t>
+            </w:r>
+            <w:proofErr w:type="spellEnd"/>
+            <w:r>
+              <w:rPr>
+                <w:rFonts w:ascii="Liberation Mono" w:hAnsi="Liberation Mono" w:cs="Liberation Mono"/>
+                <w:sz w:val="20"/>
+                <w:lang w:val="en-US"/>
+              </w:rPr>
+              <w:t>()</w:t>
             </w:r>
             <w:r>
               <w:rPr>
@@ -4903,7 +6043,25 @@
                 <w:sz w:val="20"/>
                 <w:lang w:val="en-US"/>
               </w:rPr>
-              <w:t>`brm(family = cumulative())`</w:t>
+              <w:t>`</w:t>
+            </w:r>
+            <w:proofErr w:type="spellStart"/>
+            <w:r>
+              <w:rPr>
+                <w:rFonts w:ascii="Liberation Mono" w:hAnsi="Liberation Mono" w:cs="Liberation Mono"/>
+                <w:sz w:val="20"/>
+                <w:lang w:val="en-US"/>
+              </w:rPr>
+              <w:t>brm</w:t>
+            </w:r>
+            <w:proofErr w:type="spellEnd"/>
+            <w:r>
+              <w:rPr>
+                <w:rFonts w:ascii="Liberation Mono" w:hAnsi="Liberation Mono" w:cs="Liberation Mono"/>
+                <w:sz w:val="20"/>
+                <w:lang w:val="en-US"/>
+              </w:rPr>
+              <w:t>(family = cumulative())`</w:t>
             </w:r>
           </w:p>
         </w:tc>
@@ -4979,13 +6137,23 @@
               </w:rPr>
               <w:t>`</w:t>
             </w:r>
-            <w:r>
-              <w:rPr>
-                <w:rFonts w:ascii="Liberation Mono" w:hAnsi="Liberation Mono" w:cs="Liberation Mono"/>
-                <w:sz w:val="20"/>
-                <w:lang w:val="en-US"/>
-              </w:rPr>
-              <w:t>clmm()</w:t>
+            <w:proofErr w:type="spellStart"/>
+            <w:r>
+              <w:rPr>
+                <w:rFonts w:ascii="Liberation Mono" w:hAnsi="Liberation Mono" w:cs="Liberation Mono"/>
+                <w:sz w:val="20"/>
+                <w:lang w:val="en-US"/>
+              </w:rPr>
+              <w:t>clmm</w:t>
+            </w:r>
+            <w:proofErr w:type="spellEnd"/>
+            <w:r>
+              <w:rPr>
+                <w:rFonts w:ascii="Liberation Mono" w:hAnsi="Liberation Mono" w:cs="Liberation Mono"/>
+                <w:sz w:val="20"/>
+                <w:lang w:val="en-US"/>
+              </w:rPr>
+              <w:t>()</w:t>
             </w:r>
             <w:r>
               <w:rPr>
@@ -5001,7 +6169,7 @@
                 <w:sz w:val="20"/>
                 <w:lang w:val="en-US"/>
               </w:rPr>
-              <w:t>.</w:t>
+              <w:t>;</w:t>
             </w:r>
             <w:r>
               <w:rPr>
@@ -5019,13 +6187,23 @@
               </w:rPr>
               <w:t>`</w:t>
             </w:r>
-            <w:r>
-              <w:rPr>
-                <w:rFonts w:ascii="Liberation Mono" w:hAnsi="Liberation Mono" w:cs="Liberation Mono"/>
-                <w:sz w:val="20"/>
-                <w:lang w:val="en-US"/>
-              </w:rPr>
-              <w:t>mixor()</w:t>
+            <w:proofErr w:type="spellStart"/>
+            <w:r>
+              <w:rPr>
+                <w:rFonts w:ascii="Liberation Mono" w:hAnsi="Liberation Mono" w:cs="Liberation Mono"/>
+                <w:sz w:val="20"/>
+                <w:lang w:val="en-US"/>
+              </w:rPr>
+              <w:t>mixor</w:t>
+            </w:r>
+            <w:proofErr w:type="spellEnd"/>
+            <w:r>
+              <w:rPr>
+                <w:rFonts w:ascii="Liberation Mono" w:hAnsi="Liberation Mono" w:cs="Liberation Mono"/>
+                <w:sz w:val="20"/>
+                <w:lang w:val="en-US"/>
+              </w:rPr>
+              <w:t>()</w:t>
             </w:r>
             <w:r>
               <w:rPr>
@@ -5041,7 +6219,7 @@
                 <w:sz w:val="20"/>
                 <w:lang w:val="en-US"/>
               </w:rPr>
-              <w:t>.</w:t>
+              <w:t>;</w:t>
             </w:r>
             <w:r>
               <w:rPr>
@@ -5059,13 +6237,23 @@
               </w:rPr>
               <w:t>`</w:t>
             </w:r>
-            <w:r>
-              <w:rPr>
-                <w:rFonts w:ascii="Liberation Mono" w:hAnsi="Liberation Mono" w:cs="Liberation Mono"/>
-                <w:sz w:val="20"/>
-                <w:lang w:val="en-US"/>
-              </w:rPr>
-              <w:t>MCMCglmm(</w:t>
+            <w:proofErr w:type="spellStart"/>
+            <w:r>
+              <w:rPr>
+                <w:rFonts w:ascii="Liberation Mono" w:hAnsi="Liberation Mono" w:cs="Liberation Mono"/>
+                <w:sz w:val="20"/>
+                <w:lang w:val="en-US"/>
+              </w:rPr>
+              <w:t>MCMCglmm</w:t>
+            </w:r>
+            <w:proofErr w:type="spellEnd"/>
+            <w:r>
+              <w:rPr>
+                <w:rFonts w:ascii="Liberation Mono" w:hAnsi="Liberation Mono" w:cs="Liberation Mono"/>
+                <w:sz w:val="20"/>
+                <w:lang w:val="en-US"/>
+              </w:rPr>
+              <w:t>(</w:t>
             </w:r>
             <w:r>
               <w:rPr>
@@ -5257,23 +6445,59 @@
                 <w:sz w:val="20"/>
                 <w:lang w:val="fr-FR"/>
               </w:rPr>
-              <w:t>`multinom()`</w:t>
-            </w:r>
+              <w:t>`</w:t>
+            </w:r>
+            <w:proofErr w:type="spellStart"/>
             <w:r>
               <w:rPr>
                 <w:rFonts w:ascii="Liberation Mono" w:hAnsi="Liberation Mono" w:cs="Liberation Mono"/>
                 <w:sz w:val="20"/>
                 <w:lang w:val="fr-FR"/>
               </w:rPr>
-              <w:t>.</w:t>
-            </w:r>
+              <w:t>multinom</w:t>
+            </w:r>
+            <w:proofErr w:type="spellEnd"/>
             <w:r>
               <w:rPr>
                 <w:rFonts w:ascii="Liberation Mono" w:hAnsi="Liberation Mono" w:cs="Liberation Mono"/>
                 <w:sz w:val="20"/>
                 <w:lang w:val="fr-FR"/>
               </w:rPr>
-              <w:t xml:space="preserve"> `brmultinom()`</w:t>
+              <w:t>()`</w:t>
+            </w:r>
+            <w:r>
+              <w:rPr>
+                <w:rFonts w:ascii="Liberation Mono" w:hAnsi="Liberation Mono" w:cs="Liberation Mono"/>
+                <w:sz w:val="20"/>
+                <w:lang w:val="fr-FR"/>
+              </w:rPr>
+              <w:t>;</w:t>
+            </w:r>
+            <w:r>
+              <w:rPr>
+                <w:rFonts w:ascii="Liberation Mono" w:hAnsi="Liberation Mono" w:cs="Liberation Mono"/>
+                <w:sz w:val="20"/>
+                <w:lang w:val="fr-FR"/>
+              </w:rPr>
+              <w:t xml:space="preserve"> `</w:t>
+            </w:r>
+            <w:proofErr w:type="spellStart"/>
+            <w:r>
+              <w:rPr>
+                <w:rFonts w:ascii="Liberation Mono" w:hAnsi="Liberation Mono" w:cs="Liberation Mono"/>
+                <w:sz w:val="20"/>
+                <w:lang w:val="fr-FR"/>
+              </w:rPr>
+              <w:t>brmultinom</w:t>
+            </w:r>
+            <w:proofErr w:type="spellEnd"/>
+            <w:r>
+              <w:rPr>
+                <w:rFonts w:ascii="Liberation Mono" w:hAnsi="Liberation Mono" w:cs="Liberation Mono"/>
+                <w:sz w:val="20"/>
+                <w:lang w:val="fr-FR"/>
+              </w:rPr>
+              <w:t>()`</w:t>
             </w:r>
           </w:p>
         </w:tc>
@@ -5323,7 +6547,25 @@
                 <w:sz w:val="20"/>
                 <w:lang w:val="en-US"/>
               </w:rPr>
-              <w:t>`brm(family = multinomial())`</w:t>
+              <w:t>`</w:t>
+            </w:r>
+            <w:proofErr w:type="spellStart"/>
+            <w:r>
+              <w:rPr>
+                <w:rFonts w:ascii="Liberation Mono" w:hAnsi="Liberation Mono" w:cs="Liberation Mono"/>
+                <w:sz w:val="20"/>
+                <w:lang w:val="en-US"/>
+              </w:rPr>
+              <w:t>brm</w:t>
+            </w:r>
+            <w:proofErr w:type="spellEnd"/>
+            <w:r>
+              <w:rPr>
+                <w:rFonts w:ascii="Liberation Mono" w:hAnsi="Liberation Mono" w:cs="Liberation Mono"/>
+                <w:sz w:val="20"/>
+                <w:lang w:val="en-US"/>
+              </w:rPr>
+              <w:t>(family = multinomial())`</w:t>
             </w:r>
           </w:p>
         </w:tc>
@@ -5399,13 +6641,23 @@
               </w:rPr>
               <w:t>`</w:t>
             </w:r>
-            <w:r>
-              <w:rPr>
-                <w:rFonts w:ascii="Liberation Mono" w:hAnsi="Liberation Mono" w:cs="Liberation Mono"/>
-                <w:sz w:val="20"/>
-                <w:lang w:val="en-US"/>
-              </w:rPr>
-              <w:t>MCMCglmm(</w:t>
+            <w:proofErr w:type="spellStart"/>
+            <w:r>
+              <w:rPr>
+                <w:rFonts w:ascii="Liberation Mono" w:hAnsi="Liberation Mono" w:cs="Liberation Mono"/>
+                <w:sz w:val="20"/>
+                <w:lang w:val="en-US"/>
+              </w:rPr>
+              <w:t>MCMCglmm</w:t>
+            </w:r>
+            <w:proofErr w:type="spellEnd"/>
+            <w:r>
+              <w:rPr>
+                <w:rFonts w:ascii="Liberation Mono" w:hAnsi="Liberation Mono" w:cs="Liberation Mono"/>
+                <w:sz w:val="20"/>
+                <w:lang w:val="en-US"/>
+              </w:rPr>
+              <w:t>(</w:t>
             </w:r>
             <w:r>
               <w:rPr>
@@ -5591,13 +6843,23 @@
               </w:rPr>
               <w:t>`</w:t>
             </w:r>
-            <w:r>
-              <w:rPr>
-                <w:rFonts w:ascii="Liberation Mono" w:hAnsi="Liberation Mono" w:cs="Liberation Mono"/>
-                <w:sz w:val="20"/>
-                <w:lang w:val="en-US"/>
-              </w:rPr>
-              <w:t>glm(family=Gamma)</w:t>
+            <w:proofErr w:type="spellStart"/>
+            <w:r>
+              <w:rPr>
+                <w:rFonts w:ascii="Liberation Mono" w:hAnsi="Liberation Mono" w:cs="Liberation Mono"/>
+                <w:sz w:val="20"/>
+                <w:lang w:val="en-US"/>
+              </w:rPr>
+              <w:t>glm</w:t>
+            </w:r>
+            <w:proofErr w:type="spellEnd"/>
+            <w:r>
+              <w:rPr>
+                <w:rFonts w:ascii="Liberation Mono" w:hAnsi="Liberation Mono" w:cs="Liberation Mono"/>
+                <w:sz w:val="20"/>
+                <w:lang w:val="en-US"/>
+              </w:rPr>
+              <w:t>(family=Gamma)</w:t>
             </w:r>
             <w:r>
               <w:rPr>
@@ -5678,7 +6940,25 @@
                 <w:sz w:val="20"/>
                 <w:lang w:val="en-US"/>
               </w:rPr>
-              <w:t xml:space="preserve">`brm(family = Gamma())`, </w:t>
+              <w:t>`</w:t>
+            </w:r>
+            <w:proofErr w:type="spellStart"/>
+            <w:r>
+              <w:rPr>
+                <w:rFonts w:ascii="Liberation Mono" w:hAnsi="Liberation Mono" w:cs="Liberation Mono"/>
+                <w:sz w:val="20"/>
+                <w:lang w:val="en-US"/>
+              </w:rPr>
+              <w:t>brm</w:t>
+            </w:r>
+            <w:proofErr w:type="spellEnd"/>
+            <w:r>
+              <w:rPr>
+                <w:rFonts w:ascii="Liberation Mono" w:hAnsi="Liberation Mono" w:cs="Liberation Mono"/>
+                <w:sz w:val="20"/>
+                <w:lang w:val="en-US"/>
+              </w:rPr>
+              <w:t xml:space="preserve">(family = Gamma())`, </w:t>
             </w:r>
           </w:p>
           <w:p>
@@ -5768,7 +7048,23 @@
                 <w:rFonts w:ascii="Liberation Mono" w:hAnsi="Liberation Mono" w:cs="Liberation Mono"/>
                 <w:sz w:val="20"/>
               </w:rPr>
-              <w:t>`glmer(</w:t>
+              <w:t>`</w:t>
+            </w:r>
+            <w:proofErr w:type="spellStart"/>
+            <w:r>
+              <w:rPr>
+                <w:rFonts w:ascii="Liberation Mono" w:hAnsi="Liberation Mono" w:cs="Liberation Mono"/>
+                <w:sz w:val="20"/>
+              </w:rPr>
+              <w:t>glmer</w:t>
+            </w:r>
+            <w:proofErr w:type="spellEnd"/>
+            <w:r>
+              <w:rPr>
+                <w:rFonts w:ascii="Liberation Mono" w:hAnsi="Liberation Mono" w:cs="Liberation Mono"/>
+                <w:sz w:val="20"/>
+              </w:rPr>
+              <w:t>(</w:t>
             </w:r>
             <w:r>
               <w:rPr>
@@ -5789,14 +7085,30 @@
                 <w:rFonts w:ascii="Liberation Mono" w:hAnsi="Liberation Mono" w:cs="Liberation Mono"/>
                 <w:sz w:val="20"/>
               </w:rPr>
-              <w:t>.</w:t>
-            </w:r>
-            <w:r>
-              <w:rPr>
-                <w:rFonts w:ascii="Liberation Mono" w:hAnsi="Liberation Mono" w:cs="Liberation Mono"/>
-                <w:sz w:val="20"/>
-              </w:rPr>
-              <w:t xml:space="preserve"> `glmmTMB(</w:t>
+              <w:t>;</w:t>
+            </w:r>
+            <w:r>
+              <w:rPr>
+                <w:rFonts w:ascii="Liberation Mono" w:hAnsi="Liberation Mono" w:cs="Liberation Mono"/>
+                <w:sz w:val="20"/>
+              </w:rPr>
+              <w:t xml:space="preserve"> `</w:t>
+            </w:r>
+            <w:proofErr w:type="spellStart"/>
+            <w:r>
+              <w:rPr>
+                <w:rFonts w:ascii="Liberation Mono" w:hAnsi="Liberation Mono" w:cs="Liberation Mono"/>
+                <w:sz w:val="20"/>
+              </w:rPr>
+              <w:t>glmmTMB</w:t>
+            </w:r>
+            <w:proofErr w:type="spellEnd"/>
+            <w:r>
+              <w:rPr>
+                <w:rFonts w:ascii="Liberation Mono" w:hAnsi="Liberation Mono" w:cs="Liberation Mono"/>
+                <w:sz w:val="20"/>
+              </w:rPr>
+              <w:t>(</w:t>
             </w:r>
             <w:r>
               <w:rPr>
@@ -5885,7 +7197,25 @@
                 <w:b w:val="0"/>
                 <w:lang w:val="en-US"/>
               </w:rPr>
-              <w:t xml:space="preserve"> (zero-inlfated)</w:t>
+              <w:t xml:space="preserve"> (zero-</w:t>
+            </w:r>
+            <w:proofErr w:type="spellStart"/>
+            <w:r>
+              <w:rPr>
+                <w:rFonts w:ascii="Source Sans Pro Light" w:hAnsi="Source Sans Pro Light" w:cs="Open Sans Light"/>
+                <w:b w:val="0"/>
+                <w:lang w:val="en-US"/>
+              </w:rPr>
+              <w:t>inlfated</w:t>
+            </w:r>
+            <w:proofErr w:type="spellEnd"/>
+            <w:r>
+              <w:rPr>
+                <w:rFonts w:ascii="Source Sans Pro Light" w:hAnsi="Source Sans Pro Light" w:cs="Open Sans Light"/>
+                <w:b w:val="0"/>
+                <w:lang w:val="en-US"/>
+              </w:rPr>
+              <w:t>)</w:t>
             </w:r>
           </w:p>
         </w:tc>
@@ -5968,23 +7298,77 @@
                 <w:sz w:val="20"/>
                 <w:lang w:val="en-US"/>
               </w:rPr>
-              <w:t>`glm(family=tweedie)`</w:t>
-            </w:r>
-            <w:r>
-              <w:rPr>
-                <w:rFonts w:ascii="Liberation Mono" w:hAnsi="Liberation Mono" w:cs="Liberation Mono"/>
-                <w:sz w:val="20"/>
-                <w:lang w:val="en-US"/>
-              </w:rPr>
-              <w:t>.</w:t>
-            </w:r>
-            <w:r>
-              <w:rPr>
-                <w:rFonts w:ascii="Liberation Mono" w:hAnsi="Liberation Mono" w:cs="Liberation Mono"/>
-                <w:sz w:val="20"/>
-                <w:lang w:val="en-US"/>
-              </w:rPr>
-              <w:t xml:space="preserve"> `cpglm()`</w:t>
+              <w:t>`</w:t>
+            </w:r>
+            <w:proofErr w:type="spellStart"/>
+            <w:r>
+              <w:rPr>
+                <w:rFonts w:ascii="Liberation Mono" w:hAnsi="Liberation Mono" w:cs="Liberation Mono"/>
+                <w:sz w:val="20"/>
+                <w:lang w:val="en-US"/>
+              </w:rPr>
+              <w:t>glm</w:t>
+            </w:r>
+            <w:proofErr w:type="spellEnd"/>
+            <w:r>
+              <w:rPr>
+                <w:rFonts w:ascii="Liberation Mono" w:hAnsi="Liberation Mono" w:cs="Liberation Mono"/>
+                <w:sz w:val="20"/>
+                <w:lang w:val="en-US"/>
+              </w:rPr>
+              <w:t>(family=</w:t>
+            </w:r>
+            <w:proofErr w:type="spellStart"/>
+            <w:r>
+              <w:rPr>
+                <w:rFonts w:ascii="Liberation Mono" w:hAnsi="Liberation Mono" w:cs="Liberation Mono"/>
+                <w:sz w:val="20"/>
+                <w:lang w:val="en-US"/>
+              </w:rPr>
+              <w:t>tweedie</w:t>
+            </w:r>
+            <w:proofErr w:type="spellEnd"/>
+            <w:r>
+              <w:rPr>
+                <w:rFonts w:ascii="Liberation Mono" w:hAnsi="Liberation Mono" w:cs="Liberation Mono"/>
+                <w:sz w:val="20"/>
+                <w:lang w:val="en-US"/>
+              </w:rPr>
+              <w:t>)`</w:t>
+            </w:r>
+            <w:r>
+              <w:rPr>
+                <w:rFonts w:ascii="Liberation Mono" w:hAnsi="Liberation Mono" w:cs="Liberation Mono"/>
+                <w:sz w:val="20"/>
+                <w:lang w:val="en-US"/>
+              </w:rPr>
+              <w:t>;</w:t>
+            </w:r>
+            <w:r>
+              <w:rPr>
+                <w:rFonts w:ascii="Liberation Mono" w:hAnsi="Liberation Mono" w:cs="Liberation Mono"/>
+                <w:sz w:val="20"/>
+                <w:lang w:val="en-US"/>
+              </w:rPr>
+              <w:t xml:space="preserve"> `</w:t>
+            </w:r>
+            <w:proofErr w:type="spellStart"/>
+            <w:r>
+              <w:rPr>
+                <w:rFonts w:ascii="Liberation Mono" w:hAnsi="Liberation Mono" w:cs="Liberation Mono"/>
+                <w:sz w:val="20"/>
+                <w:lang w:val="en-US"/>
+              </w:rPr>
+              <w:t>cpglm</w:t>
+            </w:r>
+            <w:proofErr w:type="spellEnd"/>
+            <w:r>
+              <w:rPr>
+                <w:rFonts w:ascii="Liberation Mono" w:hAnsi="Liberation Mono" w:cs="Liberation Mono"/>
+                <w:sz w:val="20"/>
+                <w:lang w:val="en-US"/>
+              </w:rPr>
+              <w:t>()`</w:t>
             </w:r>
           </w:p>
         </w:tc>
@@ -6120,23 +7504,59 @@
                 <w:sz w:val="20"/>
                 <w:lang w:val="en-GB"/>
               </w:rPr>
-              <w:t>`cpglmm()`</w:t>
-            </w:r>
-            <w:r>
-              <w:rPr>
-                <w:rFonts w:ascii="Liberation Mono" w:hAnsi="Liberation Mono" w:cs="Liberation Mono"/>
-                <w:sz w:val="20"/>
-                <w:lang w:val="en-GB"/>
-              </w:rPr>
-              <w:t>.</w:t>
-            </w:r>
-            <w:r>
-              <w:rPr>
-                <w:rFonts w:ascii="Liberation Mono" w:hAnsi="Liberation Mono" w:cs="Liberation Mono"/>
-                <w:sz w:val="20"/>
-                <w:lang w:val="en-GB"/>
-              </w:rPr>
-              <w:t xml:space="preserve"> `glmmTMB(</w:t>
+              <w:t>`</w:t>
+            </w:r>
+            <w:proofErr w:type="spellStart"/>
+            <w:r>
+              <w:rPr>
+                <w:rFonts w:ascii="Liberation Mono" w:hAnsi="Liberation Mono" w:cs="Liberation Mono"/>
+                <w:sz w:val="20"/>
+                <w:lang w:val="en-GB"/>
+              </w:rPr>
+              <w:t>cpglmm</w:t>
+            </w:r>
+            <w:proofErr w:type="spellEnd"/>
+            <w:r>
+              <w:rPr>
+                <w:rFonts w:ascii="Liberation Mono" w:hAnsi="Liberation Mono" w:cs="Liberation Mono"/>
+                <w:sz w:val="20"/>
+                <w:lang w:val="en-GB"/>
+              </w:rPr>
+              <w:t>()`</w:t>
+            </w:r>
+            <w:r>
+              <w:rPr>
+                <w:rFonts w:ascii="Liberation Mono" w:hAnsi="Liberation Mono" w:cs="Liberation Mono"/>
+                <w:sz w:val="20"/>
+                <w:lang w:val="en-GB"/>
+              </w:rPr>
+              <w:t>;</w:t>
+            </w:r>
+            <w:r>
+              <w:rPr>
+                <w:rFonts w:ascii="Liberation Mono" w:hAnsi="Liberation Mono" w:cs="Liberation Mono"/>
+                <w:sz w:val="20"/>
+                <w:lang w:val="en-GB"/>
+              </w:rPr>
+              <w:t xml:space="preserve"> `</w:t>
+            </w:r>
+            <w:proofErr w:type="spellStart"/>
+            <w:r>
+              <w:rPr>
+                <w:rFonts w:ascii="Liberation Mono" w:hAnsi="Liberation Mono" w:cs="Liberation Mono"/>
+                <w:sz w:val="20"/>
+                <w:lang w:val="en-GB"/>
+              </w:rPr>
+              <w:t>glmmTMB</w:t>
+            </w:r>
+            <w:proofErr w:type="spellEnd"/>
+            <w:r>
+              <w:rPr>
+                <w:rFonts w:ascii="Liberation Mono" w:hAnsi="Liberation Mono" w:cs="Liberation Mono"/>
+                <w:sz w:val="20"/>
+                <w:lang w:val="en-GB"/>
+              </w:rPr>
+              <w:t>(</w:t>
             </w:r>
             <w:r>
               <w:rPr>
@@ -6230,7 +7650,25 @@
                 <w:b w:val="0"/>
                 <w:lang w:val="en-US"/>
               </w:rPr>
-              <w:t xml:space="preserve"> (zero-inlfated)</w:t>
+              <w:t xml:space="preserve"> (zero-</w:t>
+            </w:r>
+            <w:proofErr w:type="spellStart"/>
+            <w:r>
+              <w:rPr>
+                <w:rFonts w:ascii="Source Sans Pro Light" w:hAnsi="Source Sans Pro Light" w:cs="Open Sans Light"/>
+                <w:b w:val="0"/>
+                <w:lang w:val="en-US"/>
+              </w:rPr>
+              <w:t>inlfated</w:t>
+            </w:r>
+            <w:proofErr w:type="spellEnd"/>
+            <w:r>
+              <w:rPr>
+                <w:rFonts w:ascii="Source Sans Pro Light" w:hAnsi="Source Sans Pro Light" w:cs="Open Sans Light"/>
+                <w:b w:val="0"/>
+                <w:lang w:val="en-US"/>
+              </w:rPr>
+              <w:t>)</w:t>
             </w:r>
           </w:p>
         </w:tc>
@@ -6299,23 +7737,59 @@
                 <w:sz w:val="20"/>
                 <w:lang w:val="en-US"/>
               </w:rPr>
-              <w:t>`tobit()`</w:t>
-            </w:r>
-            <w:r>
-              <w:rPr>
-                <w:rFonts w:ascii="Liberation Mono" w:hAnsi="Liberation Mono" w:cs="Liberation Mono"/>
-                <w:sz w:val="20"/>
-                <w:lang w:val="en-US"/>
-              </w:rPr>
-              <w:t>.</w:t>
-            </w:r>
-            <w:r>
-              <w:rPr>
-                <w:rFonts w:ascii="Liberation Mono" w:hAnsi="Liberation Mono" w:cs="Liberation Mono"/>
-                <w:sz w:val="20"/>
-                <w:lang w:val="en-US"/>
-              </w:rPr>
-              <w:t xml:space="preserve"> `censReg()`</w:t>
+              <w:t>`</w:t>
+            </w:r>
+            <w:proofErr w:type="spellStart"/>
+            <w:r>
+              <w:rPr>
+                <w:rFonts w:ascii="Liberation Mono" w:hAnsi="Liberation Mono" w:cs="Liberation Mono"/>
+                <w:sz w:val="20"/>
+                <w:lang w:val="en-US"/>
+              </w:rPr>
+              <w:t>tobit</w:t>
+            </w:r>
+            <w:proofErr w:type="spellEnd"/>
+            <w:r>
+              <w:rPr>
+                <w:rFonts w:ascii="Liberation Mono" w:hAnsi="Liberation Mono" w:cs="Liberation Mono"/>
+                <w:sz w:val="20"/>
+                <w:lang w:val="en-US"/>
+              </w:rPr>
+              <w:t>()`</w:t>
+            </w:r>
+            <w:r>
+              <w:rPr>
+                <w:rFonts w:ascii="Liberation Mono" w:hAnsi="Liberation Mono" w:cs="Liberation Mono"/>
+                <w:sz w:val="20"/>
+                <w:lang w:val="en-US"/>
+              </w:rPr>
+              <w:t>;</w:t>
+            </w:r>
+            <w:r>
+              <w:rPr>
+                <w:rFonts w:ascii="Liberation Mono" w:hAnsi="Liberation Mono" w:cs="Liberation Mono"/>
+                <w:sz w:val="20"/>
+                <w:lang w:val="en-US"/>
+              </w:rPr>
+              <w:t xml:space="preserve"> `</w:t>
+            </w:r>
+            <w:proofErr w:type="spellStart"/>
+            <w:r>
+              <w:rPr>
+                <w:rFonts w:ascii="Liberation Mono" w:hAnsi="Liberation Mono" w:cs="Liberation Mono"/>
+                <w:sz w:val="20"/>
+                <w:lang w:val="en-US"/>
+              </w:rPr>
+              <w:t>censReg</w:t>
+            </w:r>
+            <w:proofErr w:type="spellEnd"/>
+            <w:r>
+              <w:rPr>
+                <w:rFonts w:ascii="Liberation Mono" w:hAnsi="Liberation Mono" w:cs="Liberation Mono"/>
+                <w:sz w:val="20"/>
+                <w:lang w:val="en-US"/>
+              </w:rPr>
+              <w:t>()`</w:t>
             </w:r>
           </w:p>
         </w:tc>
@@ -6356,7 +7830,43 @@
                 <w:sz w:val="20"/>
                 <w:lang w:val="en-US"/>
               </w:rPr>
-              <w:t>`brm(y | cens(), family = gaussian())`</w:t>
+              <w:t>`</w:t>
+            </w:r>
+            <w:proofErr w:type="spellStart"/>
+            <w:r>
+              <w:rPr>
+                <w:rFonts w:ascii="Liberation Mono" w:hAnsi="Liberation Mono" w:cs="Liberation Mono"/>
+                <w:sz w:val="20"/>
+                <w:lang w:val="en-US"/>
+              </w:rPr>
+              <w:t>brm</w:t>
+            </w:r>
+            <w:proofErr w:type="spellEnd"/>
+            <w:r>
+              <w:rPr>
+                <w:rFonts w:ascii="Liberation Mono" w:hAnsi="Liberation Mono" w:cs="Liberation Mono"/>
+                <w:sz w:val="20"/>
+                <w:lang w:val="en-US"/>
+              </w:rPr>
+              <w:t xml:space="preserve">(y | </w:t>
+            </w:r>
+            <w:proofErr w:type="spellStart"/>
+            <w:r>
+              <w:rPr>
+                <w:rFonts w:ascii="Liberation Mono" w:hAnsi="Liberation Mono" w:cs="Liberation Mono"/>
+                <w:sz w:val="20"/>
+                <w:lang w:val="en-US"/>
+              </w:rPr>
+              <w:t>cens</w:t>
+            </w:r>
+            <w:proofErr w:type="spellEnd"/>
+            <w:r>
+              <w:rPr>
+                <w:rFonts w:ascii="Liberation Mono" w:hAnsi="Liberation Mono" w:cs="Liberation Mono"/>
+                <w:sz w:val="20"/>
+                <w:lang w:val="en-US"/>
+              </w:rPr>
+              <w:t>(), family = gaussian())`</w:t>
             </w:r>
           </w:p>
         </w:tc>
@@ -6435,6 +7945,7 @@
               </w:rPr>
               <w:t>`</w:t>
             </w:r>
+            <w:proofErr w:type="spellStart"/>
             <w:r>
               <w:rPr>
                 <w:rFonts w:ascii="Liberation Mono" w:hAnsi="Liberation Mono" w:cs="Liberation Mono"/>
@@ -6443,6 +7954,7 @@
               </w:rPr>
               <w:t>semLme</w:t>
             </w:r>
+            <w:proofErr w:type="spellEnd"/>
             <w:r>
               <w:rPr>
                 <w:rFonts w:ascii="Liberation Mono" w:hAnsi="Liberation Mono" w:cs="Liberation Mono"/>
@@ -6577,13 +8089,23 @@
               </w:rPr>
               <w:t>`</w:t>
             </w:r>
-            <w:r>
-              <w:rPr>
-                <w:rFonts w:ascii="Liberation Mono" w:hAnsi="Liberation Mono" w:cs="Liberation Mono"/>
-                <w:sz w:val="20"/>
-                <w:lang w:val="en-US"/>
-              </w:rPr>
-              <w:t>censReg()</w:t>
+            <w:proofErr w:type="spellStart"/>
+            <w:r>
+              <w:rPr>
+                <w:rFonts w:ascii="Liberation Mono" w:hAnsi="Liberation Mono" w:cs="Liberation Mono"/>
+                <w:sz w:val="20"/>
+                <w:lang w:val="en-US"/>
+              </w:rPr>
+              <w:t>censReg</w:t>
+            </w:r>
+            <w:proofErr w:type="spellEnd"/>
+            <w:r>
+              <w:rPr>
+                <w:rFonts w:ascii="Liberation Mono" w:hAnsi="Liberation Mono" w:cs="Liberation Mono"/>
+                <w:sz w:val="20"/>
+                <w:lang w:val="en-US"/>
+              </w:rPr>
+              <w:t>()</w:t>
             </w:r>
             <w:r>
               <w:rPr>
@@ -6599,7 +8121,7 @@
                 <w:sz w:val="20"/>
                 <w:lang w:val="en-US"/>
               </w:rPr>
-              <w:t>.</w:t>
+              <w:t>;</w:t>
             </w:r>
             <w:r>
               <w:rPr>
@@ -6617,13 +8139,23 @@
               </w:rPr>
               <w:t>`</w:t>
             </w:r>
-            <w:r>
-              <w:rPr>
-                <w:rFonts w:ascii="Liberation Mono" w:hAnsi="Liberation Mono" w:cs="Liberation Mono"/>
-                <w:sz w:val="20"/>
-                <w:lang w:val="en-US"/>
-              </w:rPr>
-              <w:t>tobit()</w:t>
+            <w:proofErr w:type="spellStart"/>
+            <w:r>
+              <w:rPr>
+                <w:rFonts w:ascii="Liberation Mono" w:hAnsi="Liberation Mono" w:cs="Liberation Mono"/>
+                <w:sz w:val="20"/>
+                <w:lang w:val="en-US"/>
+              </w:rPr>
+              <w:t>tobit</w:t>
+            </w:r>
+            <w:proofErr w:type="spellEnd"/>
+            <w:r>
+              <w:rPr>
+                <w:rFonts w:ascii="Liberation Mono" w:hAnsi="Liberation Mono" w:cs="Liberation Mono"/>
+                <w:sz w:val="20"/>
+                <w:lang w:val="en-US"/>
+              </w:rPr>
+              <w:t>()</w:t>
             </w:r>
             <w:r>
               <w:rPr>
@@ -6639,7 +8171,7 @@
                 <w:sz w:val="20"/>
                 <w:lang w:val="en-US"/>
               </w:rPr>
-              <w:t>.</w:t>
+              <w:t>;</w:t>
             </w:r>
             <w:r>
               <w:rPr>
@@ -6655,7 +8187,43 @@
                 <w:sz w:val="20"/>
                 <w:lang w:val="en-US"/>
               </w:rPr>
-              <w:t>`vglm(family=tobit)`</w:t>
+              <w:t>`</w:t>
+            </w:r>
+            <w:proofErr w:type="spellStart"/>
+            <w:r>
+              <w:rPr>
+                <w:rFonts w:ascii="Liberation Mono" w:hAnsi="Liberation Mono" w:cs="Liberation Mono"/>
+                <w:sz w:val="20"/>
+                <w:lang w:val="en-US"/>
+              </w:rPr>
+              <w:t>vglm</w:t>
+            </w:r>
+            <w:proofErr w:type="spellEnd"/>
+            <w:r>
+              <w:rPr>
+                <w:rFonts w:ascii="Liberation Mono" w:hAnsi="Liberation Mono" w:cs="Liberation Mono"/>
+                <w:sz w:val="20"/>
+                <w:lang w:val="en-US"/>
+              </w:rPr>
+              <w:t>(family=</w:t>
+            </w:r>
+            <w:proofErr w:type="spellStart"/>
+            <w:r>
+              <w:rPr>
+                <w:rFonts w:ascii="Liberation Mono" w:hAnsi="Liberation Mono" w:cs="Liberation Mono"/>
+                <w:sz w:val="20"/>
+                <w:lang w:val="en-US"/>
+              </w:rPr>
+              <w:t>tobit</w:t>
+            </w:r>
+            <w:proofErr w:type="spellEnd"/>
+            <w:r>
+              <w:rPr>
+                <w:rFonts w:ascii="Liberation Mono" w:hAnsi="Liberation Mono" w:cs="Liberation Mono"/>
+                <w:sz w:val="20"/>
+                <w:lang w:val="en-US"/>
+              </w:rPr>
+              <w:t>)`</w:t>
             </w:r>
           </w:p>
         </w:tc>
@@ -6748,7 +8316,43 @@
                 <w:sz w:val="20"/>
                 <w:lang w:val="en-US"/>
               </w:rPr>
-              <w:t>`brm(y | trunc(), family = gaussian())`</w:t>
+              <w:t>`</w:t>
+            </w:r>
+            <w:proofErr w:type="spellStart"/>
+            <w:r>
+              <w:rPr>
+                <w:rFonts w:ascii="Liberation Mono" w:hAnsi="Liberation Mono" w:cs="Liberation Mono"/>
+                <w:sz w:val="20"/>
+                <w:lang w:val="en-US"/>
+              </w:rPr>
+              <w:t>brm</w:t>
+            </w:r>
+            <w:proofErr w:type="spellEnd"/>
+            <w:r>
+              <w:rPr>
+                <w:rFonts w:ascii="Liberation Mono" w:hAnsi="Liberation Mono" w:cs="Liberation Mono"/>
+                <w:sz w:val="20"/>
+                <w:lang w:val="en-US"/>
+              </w:rPr>
+              <w:t xml:space="preserve">(y | </w:t>
+            </w:r>
+            <w:proofErr w:type="spellStart"/>
+            <w:r>
+              <w:rPr>
+                <w:rFonts w:ascii="Liberation Mono" w:hAnsi="Liberation Mono" w:cs="Liberation Mono"/>
+                <w:sz w:val="20"/>
+                <w:lang w:val="en-US"/>
+              </w:rPr>
+              <w:t>trunc</w:t>
+            </w:r>
+            <w:proofErr w:type="spellEnd"/>
+            <w:r>
+              <w:rPr>
+                <w:rFonts w:ascii="Liberation Mono" w:hAnsi="Liberation Mono" w:cs="Liberation Mono"/>
+                <w:sz w:val="20"/>
+                <w:lang w:val="en-US"/>
+              </w:rPr>
+              <w:t>(), family = gaussian())`</w:t>
             </w:r>
           </w:p>
         </w:tc>
@@ -6859,13 +8463,23 @@
               <w:lastRenderedPageBreak/>
               <w:t>`</w:t>
             </w:r>
-            <w:r>
-              <w:rPr>
-                <w:rFonts w:ascii="Liberation Mono" w:hAnsi="Liberation Mono" w:cs="Liberation Mono"/>
-                <w:sz w:val="20"/>
-                <w:lang w:val="en-US"/>
-              </w:rPr>
-              <w:t>glm(family=</w:t>
+            <w:proofErr w:type="spellStart"/>
+            <w:r>
+              <w:rPr>
+                <w:rFonts w:ascii="Liberation Mono" w:hAnsi="Liberation Mono" w:cs="Liberation Mono"/>
+                <w:sz w:val="20"/>
+                <w:lang w:val="en-US"/>
+              </w:rPr>
+              <w:t>glm</w:t>
+            </w:r>
+            <w:proofErr w:type="spellEnd"/>
+            <w:r>
+              <w:rPr>
+                <w:rFonts w:ascii="Liberation Mono" w:hAnsi="Liberation Mono" w:cs="Liberation Mono"/>
+                <w:sz w:val="20"/>
+                <w:lang w:val="en-US"/>
+              </w:rPr>
+              <w:t>(family=</w:t>
             </w:r>
             <w:r>
               <w:rPr>
@@ -6921,7 +8535,7 @@
                 <w:sz w:val="20"/>
                 <w:lang w:val="en-US"/>
               </w:rPr>
-              <w:t>.</w:t>
+              <w:t>;</w:t>
             </w:r>
             <w:r>
               <w:rPr>
@@ -6937,8 +8551,18 @@
                 <w:sz w:val="20"/>
                 <w:lang w:val="en-US"/>
               </w:rPr>
-              <w:t>`nls</w:t>
-            </w:r>
+              <w:t>`</w:t>
+            </w:r>
+            <w:proofErr w:type="spellStart"/>
+            <w:r>
+              <w:rPr>
+                <w:rFonts w:ascii="Liberation Mono" w:hAnsi="Liberation Mono" w:cs="Liberation Mono"/>
+                <w:sz w:val="20"/>
+                <w:lang w:val="en-US"/>
+              </w:rPr>
+              <w:t>nls</w:t>
+            </w:r>
+            <w:proofErr w:type="spellEnd"/>
             <w:r>
               <w:rPr>
                 <w:rFonts w:ascii="Liberation Mono" w:hAnsi="Liberation Mono" w:cs="Liberation Mono"/>
@@ -7117,7 +8741,25 @@
                 <w:sz w:val="20"/>
                 <w:lang w:val="en-GB"/>
               </w:rPr>
-              <w:t>`glmmTMB(</w:t>
+              <w:t>`</w:t>
+            </w:r>
+            <w:proofErr w:type="spellStart"/>
+            <w:r>
+              <w:rPr>
+                <w:rFonts w:ascii="Liberation Mono" w:hAnsi="Liberation Mono" w:cs="Liberation Mono"/>
+                <w:sz w:val="20"/>
+                <w:lang w:val="en-GB"/>
+              </w:rPr>
+              <w:t>glmmTMB</w:t>
+            </w:r>
+            <w:proofErr w:type="spellEnd"/>
+            <w:r>
+              <w:rPr>
+                <w:rFonts w:ascii="Liberation Mono" w:hAnsi="Liberation Mono" w:cs="Liberation Mono"/>
+                <w:sz w:val="20"/>
+                <w:lang w:val="en-GB"/>
+              </w:rPr>
+              <w:t>(</w:t>
             </w:r>
             <w:r>
               <w:rPr>
@@ -7141,31 +8783,67 @@
                 <w:sz w:val="20"/>
                 <w:lang w:val="en-GB"/>
               </w:rPr>
-              <w:t>.</w:t>
-            </w:r>
-            <w:r>
-              <w:rPr>
-                <w:rFonts w:ascii="Liberation Mono" w:hAnsi="Liberation Mono" w:cs="Liberation Mono"/>
-                <w:sz w:val="20"/>
-                <w:lang w:val="en-GB"/>
-              </w:rPr>
-              <w:t xml:space="preserve"> `nlmer()`</w:t>
-            </w:r>
-            <w:r>
-              <w:rPr>
-                <w:rFonts w:ascii="Liberation Mono" w:hAnsi="Liberation Mono" w:cs="Liberation Mono"/>
-                <w:sz w:val="20"/>
-                <w:lang w:val="en-GB"/>
-              </w:rPr>
-              <w:t>.</w:t>
-            </w:r>
-            <w:r>
-              <w:rPr>
-                <w:rFonts w:ascii="Liberation Mono" w:hAnsi="Liberation Mono" w:cs="Liberation Mono"/>
-                <w:sz w:val="20"/>
-                <w:lang w:val="en-GB"/>
-              </w:rPr>
-              <w:t xml:space="preserve"> `nlme()`</w:t>
+              <w:t>;</w:t>
+            </w:r>
+            <w:r>
+              <w:rPr>
+                <w:rFonts w:ascii="Liberation Mono" w:hAnsi="Liberation Mono" w:cs="Liberation Mono"/>
+                <w:sz w:val="20"/>
+                <w:lang w:val="en-GB"/>
+              </w:rPr>
+              <w:t xml:space="preserve"> `</w:t>
+            </w:r>
+            <w:proofErr w:type="spellStart"/>
+            <w:r>
+              <w:rPr>
+                <w:rFonts w:ascii="Liberation Mono" w:hAnsi="Liberation Mono" w:cs="Liberation Mono"/>
+                <w:sz w:val="20"/>
+                <w:lang w:val="en-GB"/>
+              </w:rPr>
+              <w:t>nlmer</w:t>
+            </w:r>
+            <w:proofErr w:type="spellEnd"/>
+            <w:r>
+              <w:rPr>
+                <w:rFonts w:ascii="Liberation Mono" w:hAnsi="Liberation Mono" w:cs="Liberation Mono"/>
+                <w:sz w:val="20"/>
+                <w:lang w:val="en-GB"/>
+              </w:rPr>
+              <w:t>()`</w:t>
+            </w:r>
+            <w:r>
+              <w:rPr>
+                <w:rFonts w:ascii="Liberation Mono" w:hAnsi="Liberation Mono" w:cs="Liberation Mono"/>
+                <w:sz w:val="20"/>
+                <w:lang w:val="en-GB"/>
+              </w:rPr>
+              <w:t>;</w:t>
+            </w:r>
+            <w:r>
+              <w:rPr>
+                <w:rFonts w:ascii="Liberation Mono" w:hAnsi="Liberation Mono" w:cs="Liberation Mono"/>
+                <w:sz w:val="20"/>
+                <w:lang w:val="en-GB"/>
+              </w:rPr>
+              <w:t xml:space="preserve"> `</w:t>
+            </w:r>
+            <w:proofErr w:type="spellStart"/>
+            <w:r>
+              <w:rPr>
+                <w:rFonts w:ascii="Liberation Mono" w:hAnsi="Liberation Mono" w:cs="Liberation Mono"/>
+                <w:sz w:val="20"/>
+                <w:lang w:val="en-GB"/>
+              </w:rPr>
+              <w:t>nlme</w:t>
+            </w:r>
+            <w:proofErr w:type="spellEnd"/>
+            <w:r>
+              <w:rPr>
+                <w:rFonts w:ascii="Liberation Mono" w:hAnsi="Liberation Mono" w:cs="Liberation Mono"/>
+                <w:sz w:val="20"/>
+                <w:lang w:val="en-GB"/>
+              </w:rPr>
+              <w:t>()`</w:t>
             </w:r>
           </w:p>
         </w:tc>
@@ -7295,7 +8973,25 @@
                 <w:sz w:val="20"/>
                 <w:lang w:val="en-US"/>
               </w:rPr>
-              <w:t>`DirichReg()`</w:t>
+              <w:t>`</w:t>
+            </w:r>
+            <w:proofErr w:type="spellStart"/>
+            <w:r>
+              <w:rPr>
+                <w:rFonts w:ascii="Liberation Mono" w:hAnsi="Liberation Mono" w:cs="Liberation Mono"/>
+                <w:sz w:val="20"/>
+                <w:lang w:val="en-US"/>
+              </w:rPr>
+              <w:t>DirichReg</w:t>
+            </w:r>
+            <w:proofErr w:type="spellEnd"/>
+            <w:r>
+              <w:rPr>
+                <w:rFonts w:ascii="Liberation Mono" w:hAnsi="Liberation Mono" w:cs="Liberation Mono"/>
+                <w:sz w:val="20"/>
+                <w:lang w:val="en-US"/>
+              </w:rPr>
+              <w:t>()`</w:t>
             </w:r>
           </w:p>
         </w:tc>
@@ -7334,7 +9030,43 @@
                 <w:sz w:val="20"/>
                 <w:lang w:val="en-US"/>
               </w:rPr>
-              <w:t>`brm(family = dirichlet())`</w:t>
+              <w:t>`</w:t>
+            </w:r>
+            <w:proofErr w:type="spellStart"/>
+            <w:r>
+              <w:rPr>
+                <w:rFonts w:ascii="Liberation Mono" w:hAnsi="Liberation Mono" w:cs="Liberation Mono"/>
+                <w:sz w:val="20"/>
+                <w:lang w:val="en-US"/>
+              </w:rPr>
+              <w:t>brm</w:t>
+            </w:r>
+            <w:proofErr w:type="spellEnd"/>
+            <w:r>
+              <w:rPr>
+                <w:rFonts w:ascii="Liberation Mono" w:hAnsi="Liberation Mono" w:cs="Liberation Mono"/>
+                <w:sz w:val="20"/>
+                <w:lang w:val="en-US"/>
+              </w:rPr>
+              <w:t xml:space="preserve">(family = </w:t>
+            </w:r>
+            <w:proofErr w:type="spellStart"/>
+            <w:r>
+              <w:rPr>
+                <w:rFonts w:ascii="Liberation Mono" w:hAnsi="Liberation Mono" w:cs="Liberation Mono"/>
+                <w:sz w:val="20"/>
+                <w:lang w:val="en-US"/>
+              </w:rPr>
+              <w:t>dirichlet</w:t>
+            </w:r>
+            <w:proofErr w:type="spellEnd"/>
+            <w:r>
+              <w:rPr>
+                <w:rFonts w:ascii="Liberation Mono" w:hAnsi="Liberation Mono" w:cs="Liberation Mono"/>
+                <w:sz w:val="20"/>
+                <w:lang w:val="en-US"/>
+              </w:rPr>
+              <w:t>())`</w:t>
             </w:r>
           </w:p>
         </w:tc>
@@ -7453,7 +9185,25 @@
                 <w:sz w:val="20"/>
                 <w:lang w:val="en-US"/>
               </w:rPr>
-              <w:t>`coxph`</w:t>
+              <w:t>`</w:t>
+            </w:r>
+            <w:proofErr w:type="spellStart"/>
+            <w:r>
+              <w:rPr>
+                <w:rFonts w:ascii="Liberation Mono" w:hAnsi="Liberation Mono" w:cs="Liberation Mono"/>
+                <w:sz w:val="20"/>
+                <w:lang w:val="en-US"/>
+              </w:rPr>
+              <w:t>coxph</w:t>
+            </w:r>
+            <w:proofErr w:type="spellEnd"/>
+            <w:r>
+              <w:rPr>
+                <w:rFonts w:ascii="Liberation Mono" w:hAnsi="Liberation Mono" w:cs="Liberation Mono"/>
+                <w:sz w:val="20"/>
+                <w:lang w:val="en-US"/>
+              </w:rPr>
+              <w:t>`</w:t>
             </w:r>
           </w:p>
         </w:tc>
@@ -7520,7 +9270,27 @@
                 <w:szCs w:val="20"/>
                 <w:lang w:val="en-US"/>
               </w:rPr>
-              <w:t xml:space="preserve">`brm(family = </w:t>
+              <w:t>`</w:t>
+            </w:r>
+            <w:proofErr w:type="spellStart"/>
+            <w:r>
+              <w:rPr>
+                <w:rFonts w:ascii="Source Sans Pro Light" w:hAnsi="Source Sans Pro Light" w:cs="Liberation Mono"/>
+                <w:sz w:val="20"/>
+                <w:szCs w:val="20"/>
+                <w:lang w:val="en-US"/>
+              </w:rPr>
+              <w:t>brm</w:t>
+            </w:r>
+            <w:proofErr w:type="spellEnd"/>
+            <w:r>
+              <w:rPr>
+                <w:rFonts w:ascii="Source Sans Pro Light" w:hAnsi="Source Sans Pro Light" w:cs="Liberation Mono"/>
+                <w:sz w:val="20"/>
+                <w:szCs w:val="20"/>
+                <w:lang w:val="en-US"/>
+              </w:rPr>
+              <w:t xml:space="preserve">(family = </w:t>
             </w:r>
             <w:r>
               <w:rPr>
@@ -7616,7 +9386,25 @@
                 <w:sz w:val="20"/>
                 <w:lang w:val="en-US"/>
               </w:rPr>
-              <w:t>`coxme()`</w:t>
+              <w:t>`</w:t>
+            </w:r>
+            <w:proofErr w:type="spellStart"/>
+            <w:r>
+              <w:rPr>
+                <w:rFonts w:ascii="Liberation Mono" w:hAnsi="Liberation Mono" w:cs="Liberation Mono"/>
+                <w:sz w:val="20"/>
+                <w:lang w:val="en-US"/>
+              </w:rPr>
+              <w:t>coxme</w:t>
+            </w:r>
+            <w:proofErr w:type="spellEnd"/>
+            <w:r>
+              <w:rPr>
+                <w:rFonts w:ascii="Liberation Mono" w:hAnsi="Liberation Mono" w:cs="Liberation Mono"/>
+                <w:sz w:val="20"/>
+                <w:lang w:val="en-US"/>
+              </w:rPr>
+              <w:t>()`</w:t>
             </w:r>
           </w:p>
         </w:tc>

</xml_diff>